<commit_message>
feat: get mse dataframe in linear regression pytorch
</commit_message>
<xml_diff>
--- a/Raport - in progress.docx
+++ b/Raport - in progress.docx
@@ -12,7 +12,6 @@
           <w:lang w:val="en-US"/>
         </w:rPr>
       </w:pPr>
-      <w:proofErr w:type="spellStart"/>
       <w:r>
         <w:rPr>
           <w:b/>
@@ -21,18 +20,7 @@
           <w:szCs w:val="40"/>
           <w:lang w:val="en-US"/>
         </w:rPr>
-        <w:t>Raport</w:t>
-      </w:r>
-      <w:proofErr w:type="spellEnd"/>
-      <w:r>
-        <w:rPr>
-          <w:b/>
-          <w:bCs/>
-          <w:sz w:val="40"/>
-          <w:szCs w:val="40"/>
-          <w:lang w:val="en-US"/>
-        </w:rPr>
-        <w:t xml:space="preserve"> – 280462 – Bartosz Wacławiak</w:t>
+        <w:t>Raport – 280462 – Bartosz Wacławiak</w:t>
       </w:r>
     </w:p>
     <w:p>
@@ -195,25 +183,7 @@
           <w:szCs w:val="24"/>
           <w:lang w:val="en-US"/>
         </w:rPr>
-        <w:t xml:space="preserve">notebooks/ – consists of </w:t>
-      </w:r>
-      <w:proofErr w:type="spellStart"/>
-      <w:r>
-        <w:rPr>
-          <w:sz w:val="24"/>
-          <w:szCs w:val="24"/>
-          <w:lang w:val="en-US"/>
-        </w:rPr>
-        <w:t>Jupyter</w:t>
-      </w:r>
-      <w:proofErr w:type="spellEnd"/>
-      <w:r>
-        <w:rPr>
-          <w:sz w:val="24"/>
-          <w:szCs w:val="24"/>
-          <w:lang w:val="en-US"/>
-        </w:rPr>
-        <w:t xml:space="preserve"> notebooks </w:t>
+        <w:t xml:space="preserve">notebooks/ – consists of Jupyter notebooks </w:t>
       </w:r>
       <w:r>
         <w:rPr>
@@ -251,20 +221,8 @@
           <w:szCs w:val="32"/>
           <w:lang w:val="en-US"/>
         </w:rPr>
-        <w:t xml:space="preserve">Dataset </w:t>
+        <w:t>Dataset partioning</w:t>
       </w:r>
-      <w:proofErr w:type="spellStart"/>
-      <w:r>
-        <w:rPr>
-          <w:b/>
-          <w:bCs/>
-          <w:sz w:val="32"/>
-          <w:szCs w:val="32"/>
-          <w:lang w:val="en-US"/>
-        </w:rPr>
-        <w:t>partioning</w:t>
-      </w:r>
-      <w:proofErr w:type="spellEnd"/>
     </w:p>
     <w:p>
       <w:pPr>
@@ -567,23 +525,7 @@
           <w:szCs w:val="24"/>
           <w:lang w:val="en-US"/>
         </w:rPr>
-        <w:t>replacement of</w:t>
-      </w:r>
-      <w:r>
-        <w:rPr>
-          <w:sz w:val="24"/>
-          <w:szCs w:val="24"/>
-          <w:lang w:val="en-US"/>
-        </w:rPr>
-        <w:t xml:space="preserve"> missing values with the </w:t>
-      </w:r>
-      <w:r>
-        <w:rPr>
-          <w:sz w:val="24"/>
-          <w:szCs w:val="24"/>
-          <w:lang w:val="en-US"/>
-        </w:rPr>
-        <w:t>most frequent category</w:t>
+        <w:t>replacement of missing values with the most frequent category</w:t>
       </w:r>
     </w:p>
     <w:p>
@@ -641,25 +583,7 @@
           <w:szCs w:val="24"/>
           <w:lang w:val="en-US"/>
         </w:rPr>
-        <w:t xml:space="preserve">The following models from the scikit-learn </w:t>
-      </w:r>
-      <w:proofErr w:type="spellStart"/>
-      <w:r>
-        <w:rPr>
-          <w:sz w:val="24"/>
-          <w:szCs w:val="24"/>
-          <w:lang w:val="en-US"/>
-        </w:rPr>
-        <w:t>libarary</w:t>
-      </w:r>
-      <w:proofErr w:type="spellEnd"/>
-      <w:r>
-        <w:rPr>
-          <w:sz w:val="24"/>
-          <w:szCs w:val="24"/>
-          <w:lang w:val="en-US"/>
-        </w:rPr>
-        <w:t xml:space="preserve"> were used:</w:t>
+        <w:t>The following models from the scikit-learn libarary were used:</w:t>
       </w:r>
     </w:p>
     <w:p>
@@ -681,25 +605,7 @@
           <w:szCs w:val="24"/>
           <w:lang w:val="en-US"/>
         </w:rPr>
-        <w:t>Logistic Regression (</w:t>
-      </w:r>
-      <w:proofErr w:type="spellStart"/>
-      <w:r>
-        <w:rPr>
-          <w:sz w:val="24"/>
-          <w:szCs w:val="24"/>
-          <w:lang w:val="en-US"/>
-        </w:rPr>
-        <w:t>LogisticRegression</w:t>
-      </w:r>
-      <w:proofErr w:type="spellEnd"/>
-      <w:r>
-        <w:rPr>
-          <w:sz w:val="24"/>
-          <w:szCs w:val="24"/>
-          <w:lang w:val="en-US"/>
-        </w:rPr>
-        <w:t>)</w:t>
+        <w:t>Logistic Regression (LogisticRegression)</w:t>
       </w:r>
     </w:p>
     <w:p>
@@ -721,25 +627,7 @@
           <w:szCs w:val="24"/>
           <w:lang w:val="en-US"/>
         </w:rPr>
-        <w:t>Decision Tree Classifier (</w:t>
-      </w:r>
-      <w:proofErr w:type="spellStart"/>
-      <w:r>
-        <w:rPr>
-          <w:sz w:val="24"/>
-          <w:szCs w:val="24"/>
-          <w:lang w:val="en-US"/>
-        </w:rPr>
-        <w:t>DecisionTreeClassifier</w:t>
-      </w:r>
-      <w:proofErr w:type="spellEnd"/>
-      <w:r>
-        <w:rPr>
-          <w:sz w:val="24"/>
-          <w:szCs w:val="24"/>
-          <w:lang w:val="en-US"/>
-        </w:rPr>
-        <w:t>)</w:t>
+        <w:t>Decision Tree Classifier (DecisionTreeClassifier)</w:t>
       </w:r>
     </w:p>
     <w:p>
@@ -802,86 +690,13 @@
           <w:szCs w:val="24"/>
         </w:rPr>
       </w:pPr>
-      <w:proofErr w:type="spellStart"/>
       <w:r>
         <w:rPr>
           <w:sz w:val="24"/>
           <w:szCs w:val="24"/>
         </w:rPr>
         <w:lastRenderedPageBreak/>
-        <w:t>Each</w:t>
-      </w:r>
-      <w:proofErr w:type="spellEnd"/>
-      <w:r>
-        <w:rPr>
-          <w:sz w:val="24"/>
-          <w:szCs w:val="24"/>
-        </w:rPr>
-        <w:t xml:space="preserve"> model was </w:t>
-      </w:r>
-      <w:proofErr w:type="spellStart"/>
-      <w:r>
-        <w:rPr>
-          <w:sz w:val="24"/>
-          <w:szCs w:val="24"/>
-        </w:rPr>
-        <w:t>trained</w:t>
-      </w:r>
-      <w:proofErr w:type="spellEnd"/>
-      <w:r>
-        <w:rPr>
-          <w:sz w:val="24"/>
-          <w:szCs w:val="24"/>
-        </w:rPr>
-        <w:t xml:space="preserve"> and </w:t>
-      </w:r>
-      <w:proofErr w:type="spellStart"/>
-      <w:r>
-        <w:rPr>
-          <w:sz w:val="24"/>
-          <w:szCs w:val="24"/>
-        </w:rPr>
-        <w:t>evaluated</w:t>
-      </w:r>
-      <w:proofErr w:type="spellEnd"/>
-      <w:r>
-        <w:rPr>
-          <w:sz w:val="24"/>
-          <w:szCs w:val="24"/>
-        </w:rPr>
-        <w:t xml:space="preserve"> five </w:t>
-      </w:r>
-      <w:proofErr w:type="spellStart"/>
-      <w:r>
-        <w:rPr>
-          <w:sz w:val="24"/>
-          <w:szCs w:val="24"/>
-        </w:rPr>
-        <w:t>times</w:t>
-      </w:r>
-      <w:proofErr w:type="spellEnd"/>
-      <w:r>
-        <w:rPr>
-          <w:sz w:val="24"/>
-          <w:szCs w:val="24"/>
-        </w:rPr>
-        <w:t xml:space="preserve"> for </w:t>
-      </w:r>
-      <w:proofErr w:type="spellStart"/>
-      <w:r>
-        <w:rPr>
-          <w:sz w:val="24"/>
-          <w:szCs w:val="24"/>
-        </w:rPr>
-        <w:t>accuracy</w:t>
-      </w:r>
-      <w:proofErr w:type="spellEnd"/>
-      <w:r>
-        <w:rPr>
-          <w:sz w:val="24"/>
-          <w:szCs w:val="24"/>
-        </w:rPr>
-        <w:t xml:space="preserve"> </w:t>
+        <w:t xml:space="preserve">Each model was trained and evaluated five times for accuracy </w:t>
       </w:r>
       <w:r>
         <w:rPr>
@@ -895,55 +710,7 @@
           <w:sz w:val="24"/>
           <w:szCs w:val="24"/>
         </w:rPr>
-        <w:t xml:space="preserve"> the </w:t>
-      </w:r>
-      <w:proofErr w:type="spellStart"/>
-      <w:r>
-        <w:rPr>
-          <w:sz w:val="24"/>
-          <w:szCs w:val="24"/>
-        </w:rPr>
-        <w:t>training</w:t>
-      </w:r>
-      <w:proofErr w:type="spellEnd"/>
-      <w:r>
-        <w:rPr>
-          <w:sz w:val="24"/>
-          <w:szCs w:val="24"/>
-        </w:rPr>
-        <w:t xml:space="preserve">, </w:t>
-      </w:r>
-      <w:proofErr w:type="spellStart"/>
-      <w:r>
-        <w:rPr>
-          <w:sz w:val="24"/>
-          <w:szCs w:val="24"/>
-        </w:rPr>
-        <w:t>validation</w:t>
-      </w:r>
-      <w:proofErr w:type="spellEnd"/>
-      <w:r>
-        <w:rPr>
-          <w:sz w:val="24"/>
-          <w:szCs w:val="24"/>
-        </w:rPr>
-        <w:t xml:space="preserve">, and test </w:t>
-      </w:r>
-      <w:proofErr w:type="spellStart"/>
-      <w:r>
-        <w:rPr>
-          <w:sz w:val="24"/>
-          <w:szCs w:val="24"/>
-        </w:rPr>
-        <w:t>datasets</w:t>
-      </w:r>
-      <w:proofErr w:type="spellEnd"/>
-      <w:r>
-        <w:rPr>
-          <w:sz w:val="24"/>
-          <w:szCs w:val="24"/>
-        </w:rPr>
-        <w:t>.</w:t>
+        <w:t xml:space="preserve"> the training, validation, and test datasets.</w:t>
       </w:r>
     </w:p>
     <w:p>
@@ -975,25 +742,7 @@
           <w:szCs w:val="24"/>
           <w:lang w:val="en-US"/>
         </w:rPr>
-        <w:t>Logistic Regression (</w:t>
-      </w:r>
-      <w:proofErr w:type="spellStart"/>
-      <w:r>
-        <w:rPr>
-          <w:sz w:val="24"/>
-          <w:szCs w:val="24"/>
-          <w:lang w:val="en-US"/>
-        </w:rPr>
-        <w:t>LogisticRegression</w:t>
-      </w:r>
-      <w:proofErr w:type="spellEnd"/>
-      <w:r>
-        <w:rPr>
-          <w:sz w:val="24"/>
-          <w:szCs w:val="24"/>
-          <w:lang w:val="en-US"/>
-        </w:rPr>
-        <w:t>)</w:t>
+        <w:t>Logistic Regression (LogisticRegression)</w:t>
       </w:r>
     </w:p>
     <w:tbl>
@@ -1602,25 +1351,7 @@
           <w:szCs w:val="24"/>
           <w:lang w:val="en-US"/>
         </w:rPr>
-        <w:t>Decision Tree Classifier (</w:t>
-      </w:r>
-      <w:proofErr w:type="spellStart"/>
-      <w:r>
-        <w:rPr>
-          <w:sz w:val="24"/>
-          <w:szCs w:val="24"/>
-          <w:lang w:val="en-US"/>
-        </w:rPr>
-        <w:t>DecisionTreeClassifier</w:t>
-      </w:r>
-      <w:proofErr w:type="spellEnd"/>
-      <w:r>
-        <w:rPr>
-          <w:sz w:val="24"/>
-          <w:szCs w:val="24"/>
-          <w:lang w:val="en-US"/>
-        </w:rPr>
-        <w:t>)</w:t>
+        <w:t>Decision Tree Classifier (DecisionTreeClassifier)</w:t>
       </w:r>
     </w:p>
     <w:p>
@@ -1824,15 +1555,7 @@
                 <w:szCs w:val="24"/>
                 <w:lang w:val="en-US"/>
               </w:rPr>
-              <w:t>0.</w:t>
-            </w:r>
-            <w:r>
-              <w:rPr>
-                <w:sz w:val="24"/>
-                <w:szCs w:val="24"/>
-                <w:lang w:val="en-US"/>
-              </w:rPr>
-              <w:t>8001</w:t>
+              <w:t>0.8001</w:t>
             </w:r>
           </w:p>
         </w:tc>
@@ -1854,15 +1577,7 @@
                 <w:szCs w:val="24"/>
                 <w:lang w:val="en-US"/>
               </w:rPr>
-              <w:t>0.</w:t>
-            </w:r>
-            <w:r>
-              <w:rPr>
-                <w:sz w:val="24"/>
-                <w:szCs w:val="24"/>
-                <w:lang w:val="en-US"/>
-              </w:rPr>
-              <w:t>8117</w:t>
+              <w:t>0.8117</w:t>
             </w:r>
           </w:p>
         </w:tc>
@@ -1998,15 +1713,7 @@
                 <w:szCs w:val="24"/>
                 <w:lang w:val="en-US"/>
               </w:rPr>
-              <w:t>0.</w:t>
-            </w:r>
-            <w:r>
-              <w:rPr>
-                <w:sz w:val="24"/>
-                <w:szCs w:val="24"/>
-                <w:lang w:val="en-US"/>
-              </w:rPr>
-              <w:t>7373</w:t>
+              <w:t>0.7373</w:t>
             </w:r>
           </w:p>
         </w:tc>
@@ -2028,15 +1735,7 @@
                 <w:szCs w:val="24"/>
                 <w:lang w:val="en-US"/>
               </w:rPr>
-              <w:t>0.</w:t>
-            </w:r>
-            <w:r>
-              <w:rPr>
-                <w:sz w:val="24"/>
-                <w:szCs w:val="24"/>
-                <w:lang w:val="en-US"/>
-              </w:rPr>
-              <w:t>7218</w:t>
+              <w:t>0.7218</w:t>
             </w:r>
           </w:p>
         </w:tc>
@@ -2172,15 +1871,7 @@
                 <w:szCs w:val="24"/>
                 <w:lang w:val="en-US"/>
               </w:rPr>
-              <w:t>0.</w:t>
-            </w:r>
-            <w:r>
-              <w:rPr>
-                <w:sz w:val="24"/>
-                <w:szCs w:val="24"/>
-                <w:lang w:val="en-US"/>
-              </w:rPr>
-              <w:t>7458</w:t>
+              <w:t>0.7458</w:t>
             </w:r>
           </w:p>
         </w:tc>
@@ -2202,15 +1893,7 @@
                 <w:szCs w:val="24"/>
                 <w:lang w:val="en-US"/>
               </w:rPr>
-              <w:t>0.</w:t>
-            </w:r>
-            <w:r>
-              <w:rPr>
-                <w:sz w:val="24"/>
-                <w:szCs w:val="24"/>
-                <w:lang w:val="en-US"/>
-              </w:rPr>
-              <w:t>74</w:t>
+              <w:t>0.74</w:t>
             </w:r>
             <w:r>
               <w:rPr>
@@ -2547,15 +2230,7 @@
                 <w:szCs w:val="24"/>
                 <w:lang w:val="en-US"/>
               </w:rPr>
-              <w:t>0.</w:t>
-            </w:r>
-            <w:r>
-              <w:rPr>
-                <w:sz w:val="24"/>
-                <w:szCs w:val="24"/>
-                <w:lang w:val="en-US"/>
-              </w:rPr>
-              <w:t>8365</w:t>
+              <w:t>0.8365</w:t>
             </w:r>
           </w:p>
         </w:tc>
@@ -2577,15 +2252,7 @@
                 <w:szCs w:val="24"/>
                 <w:lang w:val="en-US"/>
               </w:rPr>
-              <w:t>0.</w:t>
-            </w:r>
-            <w:r>
-              <w:rPr>
-                <w:sz w:val="24"/>
-                <w:szCs w:val="24"/>
-                <w:lang w:val="en-US"/>
-              </w:rPr>
-              <w:t>8400</w:t>
+              <w:t>0.8400</w:t>
             </w:r>
           </w:p>
         </w:tc>
@@ -2607,15 +2274,7 @@
                 <w:szCs w:val="24"/>
                 <w:lang w:val="en-US"/>
               </w:rPr>
-              <w:t>0.</w:t>
-            </w:r>
-            <w:r>
-              <w:rPr>
-                <w:sz w:val="24"/>
-                <w:szCs w:val="24"/>
-                <w:lang w:val="en-US"/>
-              </w:rPr>
-              <w:t>8410</w:t>
+              <w:t>0.8410</w:t>
             </w:r>
           </w:p>
         </w:tc>
@@ -2637,15 +2296,7 @@
                 <w:szCs w:val="24"/>
                 <w:lang w:val="en-US"/>
               </w:rPr>
-              <w:t>0.</w:t>
-            </w:r>
-            <w:r>
-              <w:rPr>
-                <w:sz w:val="24"/>
-                <w:szCs w:val="24"/>
-                <w:lang w:val="en-US"/>
-              </w:rPr>
-              <w:t>8365</w:t>
+              <w:t>0.8365</w:t>
             </w:r>
           </w:p>
         </w:tc>
@@ -2667,15 +2318,7 @@
                 <w:szCs w:val="24"/>
                 <w:lang w:val="en-US"/>
               </w:rPr>
-              <w:t>0.</w:t>
-            </w:r>
-            <w:r>
-              <w:rPr>
-                <w:sz w:val="24"/>
-                <w:szCs w:val="24"/>
-                <w:lang w:val="en-US"/>
-              </w:rPr>
-              <w:t>8301</w:t>
+              <w:t>0.8301</w:t>
             </w:r>
           </w:p>
         </w:tc>
@@ -2721,15 +2364,7 @@
                 <w:szCs w:val="24"/>
                 <w:lang w:val="en-US"/>
               </w:rPr>
-              <w:t>0.</w:t>
-            </w:r>
-            <w:r>
-              <w:rPr>
-                <w:sz w:val="24"/>
-                <w:szCs w:val="24"/>
-                <w:lang w:val="en-US"/>
-              </w:rPr>
-              <w:t>7825</w:t>
+              <w:t>0.7825</w:t>
             </w:r>
           </w:p>
         </w:tc>
@@ -2751,15 +2386,7 @@
                 <w:szCs w:val="24"/>
                 <w:lang w:val="en-US"/>
               </w:rPr>
-              <w:t>0.</w:t>
-            </w:r>
-            <w:r>
-              <w:rPr>
-                <w:sz w:val="24"/>
-                <w:szCs w:val="24"/>
-                <w:lang w:val="en-US"/>
-              </w:rPr>
-              <w:t>7458</w:t>
+              <w:t>0.7458</w:t>
             </w:r>
           </w:p>
         </w:tc>
@@ -2781,15 +2408,7 @@
                 <w:szCs w:val="24"/>
                 <w:lang w:val="en-US"/>
               </w:rPr>
-              <w:t>0.</w:t>
-            </w:r>
-            <w:r>
-              <w:rPr>
-                <w:sz w:val="24"/>
-                <w:szCs w:val="24"/>
-                <w:lang w:val="en-US"/>
-              </w:rPr>
-              <w:t>7458</w:t>
+              <w:t>0.7458</w:t>
             </w:r>
           </w:p>
         </w:tc>
@@ -2811,15 +2430,7 @@
                 <w:szCs w:val="24"/>
                 <w:lang w:val="en-US"/>
               </w:rPr>
-              <w:t>0.</w:t>
-            </w:r>
-            <w:r>
-              <w:rPr>
-                <w:sz w:val="24"/>
-                <w:szCs w:val="24"/>
-                <w:lang w:val="en-US"/>
-              </w:rPr>
-              <w:t>7571</w:t>
+              <w:t>0.7571</w:t>
             </w:r>
           </w:p>
         </w:tc>
@@ -2841,15 +2452,7 @@
                 <w:szCs w:val="24"/>
                 <w:lang w:val="en-US"/>
               </w:rPr>
-              <w:t>0.</w:t>
-            </w:r>
-            <w:r>
-              <w:rPr>
-                <w:sz w:val="24"/>
-                <w:szCs w:val="24"/>
-                <w:lang w:val="en-US"/>
-              </w:rPr>
-              <w:t>7782</w:t>
+              <w:t>0.7782</w:t>
             </w:r>
           </w:p>
         </w:tc>
@@ -2898,15 +2501,7 @@
                 <w:szCs w:val="24"/>
                 <w:lang w:val="en-US"/>
               </w:rPr>
-              <w:t>0.</w:t>
-            </w:r>
-            <w:r>
-              <w:rPr>
-                <w:sz w:val="24"/>
-                <w:szCs w:val="24"/>
-                <w:lang w:val="en-US"/>
-              </w:rPr>
-              <w:t>7808</w:t>
+              <w:t>0.7808</w:t>
             </w:r>
           </w:p>
         </w:tc>
@@ -2928,15 +2523,7 @@
                 <w:szCs w:val="24"/>
                 <w:lang w:val="en-US"/>
               </w:rPr>
-              <w:t>0.</w:t>
-            </w:r>
-            <w:r>
-              <w:rPr>
-                <w:sz w:val="24"/>
-                <w:szCs w:val="24"/>
-                <w:lang w:val="en-US"/>
-              </w:rPr>
-              <w:t>7842</w:t>
+              <w:t>0.7842</w:t>
             </w:r>
           </w:p>
         </w:tc>
@@ -2958,15 +2545,7 @@
                 <w:szCs w:val="24"/>
                 <w:lang w:val="en-US"/>
               </w:rPr>
-              <w:t>0.</w:t>
-            </w:r>
-            <w:r>
-              <w:rPr>
-                <w:sz w:val="24"/>
-                <w:szCs w:val="24"/>
-                <w:lang w:val="en-US"/>
-              </w:rPr>
-              <w:t>7819</w:t>
+              <w:t>0.7819</w:t>
             </w:r>
           </w:p>
         </w:tc>
@@ -2988,15 +2567,7 @@
                 <w:szCs w:val="24"/>
                 <w:lang w:val="en-US"/>
               </w:rPr>
-              <w:t>0.</w:t>
-            </w:r>
-            <w:r>
-              <w:rPr>
-                <w:sz w:val="24"/>
-                <w:szCs w:val="24"/>
-                <w:lang w:val="en-US"/>
-              </w:rPr>
-              <w:t>7785</w:t>
+              <w:t>0.7785</w:t>
             </w:r>
           </w:p>
         </w:tc>
@@ -3018,15 +2589,7 @@
                 <w:szCs w:val="24"/>
                 <w:lang w:val="en-US"/>
               </w:rPr>
-              <w:t>0.</w:t>
-            </w:r>
-            <w:r>
-              <w:rPr>
-                <w:sz w:val="24"/>
-                <w:szCs w:val="24"/>
-                <w:lang w:val="en-US"/>
-              </w:rPr>
-              <w:t>7842</w:t>
+              <w:t>0.7842</w:t>
             </w:r>
           </w:p>
         </w:tc>
@@ -3035,6 +2598,7 @@
     <w:p>
       <w:pPr>
         <w:spacing w:after="0"/>
+        <w:jc w:val="both"/>
         <w:rPr>
           <w:sz w:val="24"/>
           <w:szCs w:val="24"/>
@@ -3045,6 +2609,7 @@
     <w:p>
       <w:pPr>
         <w:spacing w:after="0"/>
+        <w:jc w:val="both"/>
         <w:rPr>
           <w:sz w:val="24"/>
           <w:szCs w:val="24"/>
@@ -3563,26 +3128,18 @@
     <w:p>
       <w:pPr>
         <w:spacing w:after="0"/>
-        <w:rPr>
-          <w:sz w:val="24"/>
-          <w:szCs w:val="24"/>
-        </w:rPr>
-      </w:pPr>
-      <w:proofErr w:type="spellStart"/>
+        <w:jc w:val="both"/>
+        <w:rPr>
+          <w:sz w:val="24"/>
+          <w:szCs w:val="24"/>
+        </w:rPr>
+      </w:pPr>
       <w:r>
         <w:rPr>
           <w:sz w:val="24"/>
           <w:szCs w:val="24"/>
         </w:rPr>
-        <w:t>Each</w:t>
-      </w:r>
-      <w:proofErr w:type="spellEnd"/>
-      <w:r>
-        <w:rPr>
-          <w:sz w:val="24"/>
-          <w:szCs w:val="24"/>
-        </w:rPr>
-        <w:t xml:space="preserve"> </w:t>
+        <w:t xml:space="preserve">Each </w:t>
       </w:r>
       <w:r>
         <w:rPr>
@@ -3597,104 +3154,22 @@
           <w:sz w:val="24"/>
           <w:szCs w:val="24"/>
         </w:rPr>
-        <w:t>was trained and e</w:t>
-      </w:r>
-      <w:proofErr w:type="spellStart"/>
-      <w:r>
-        <w:rPr>
-          <w:sz w:val="24"/>
-          <w:szCs w:val="24"/>
-        </w:rPr>
-        <w:t>valuated</w:t>
-      </w:r>
-      <w:proofErr w:type="spellEnd"/>
-      <w:r>
-        <w:rPr>
-          <w:sz w:val="24"/>
-          <w:szCs w:val="24"/>
-        </w:rPr>
-        <w:t xml:space="preserve"> five </w:t>
-      </w:r>
-      <w:proofErr w:type="spellStart"/>
-      <w:r>
-        <w:rPr>
-          <w:sz w:val="24"/>
-          <w:szCs w:val="24"/>
-        </w:rPr>
-        <w:t>times</w:t>
-      </w:r>
-      <w:proofErr w:type="spellEnd"/>
-      <w:r>
-        <w:rPr>
-          <w:sz w:val="24"/>
-          <w:szCs w:val="24"/>
-        </w:rPr>
-        <w:t xml:space="preserve"> for </w:t>
-      </w:r>
-      <w:proofErr w:type="spellStart"/>
-      <w:r>
-        <w:rPr>
-          <w:sz w:val="24"/>
-          <w:szCs w:val="24"/>
-        </w:rPr>
-        <w:t>mean</w:t>
-      </w:r>
-      <w:proofErr w:type="spellEnd"/>
-      <w:r>
-        <w:rPr>
-          <w:sz w:val="24"/>
-          <w:szCs w:val="24"/>
-        </w:rPr>
-        <w:t xml:space="preserve"> </w:t>
-      </w:r>
-      <w:proofErr w:type="spellStart"/>
-      <w:r>
-        <w:rPr>
-          <w:sz w:val="24"/>
-          <w:szCs w:val="24"/>
-        </w:rPr>
-        <w:t>squared</w:t>
-      </w:r>
-      <w:proofErr w:type="spellEnd"/>
-      <w:r>
-        <w:rPr>
-          <w:sz w:val="24"/>
-          <w:szCs w:val="24"/>
-        </w:rPr>
-        <w:t xml:space="preserve"> error on</w:t>
+        <w:t xml:space="preserve">was trained and evaluated five times for </w:t>
       </w:r>
       <w:r>
         <w:rPr>
           <w:sz w:val="24"/>
           <w:szCs w:val="24"/>
         </w:rPr>
-        <w:t xml:space="preserve"> the training, </w:t>
+        <w:t>mean squared error on</w:t>
       </w:r>
-      <w:proofErr w:type="spellStart"/>
       <w:r>
         <w:rPr>
           <w:sz w:val="24"/>
           <w:szCs w:val="24"/>
         </w:rPr>
-        <w:t>validation</w:t>
+        <w:t xml:space="preserve"> the training, validation, and test datasets</w:t>
       </w:r>
-      <w:proofErr w:type="spellEnd"/>
-      <w:r>
-        <w:rPr>
-          <w:sz w:val="24"/>
-          <w:szCs w:val="24"/>
-        </w:rPr>
-        <w:t xml:space="preserve">, and test </w:t>
-      </w:r>
-      <w:proofErr w:type="spellStart"/>
-      <w:r>
-        <w:rPr>
-          <w:sz w:val="24"/>
-          <w:szCs w:val="24"/>
-        </w:rPr>
-        <w:t>datasets</w:t>
-      </w:r>
-      <w:proofErr w:type="spellEnd"/>
     </w:p>
     <w:p>
       <w:pPr>
@@ -3725,18 +3200,8 @@
           <w:szCs w:val="24"/>
           <w:lang w:val="en-US"/>
         </w:rPr>
-        <w:t xml:space="preserve">Closed-form Linear </w:t>
+        <w:t>Closed-form Linear Regession</w:t>
       </w:r>
-      <w:proofErr w:type="spellStart"/>
-      <w:r>
-        <w:rPr>
-          <w:sz w:val="24"/>
-          <w:szCs w:val="24"/>
-          <w:lang w:val="en-US"/>
-        </w:rPr>
-        <w:t>Regession</w:t>
-      </w:r>
-      <w:proofErr w:type="spellEnd"/>
     </w:p>
     <w:tbl>
       <w:tblPr>
@@ -5238,23 +4703,13 @@
           <w:lang w:val="en-US"/>
         </w:rPr>
       </w:pPr>
-      <w:proofErr w:type="spellStart"/>
       <w:r>
         <w:rPr>
           <w:sz w:val="24"/>
           <w:szCs w:val="24"/>
           <w:lang w:val="en-US"/>
         </w:rPr>
-        <w:t>Sklearn</w:t>
-      </w:r>
-      <w:proofErr w:type="spellEnd"/>
-      <w:r>
-        <w:rPr>
-          <w:sz w:val="24"/>
-          <w:szCs w:val="24"/>
-          <w:lang w:val="en-US"/>
-        </w:rPr>
-        <w:t xml:space="preserve"> Linear Regression</w:t>
+        <w:t>Sklearn Linear Regression</w:t>
       </w:r>
     </w:p>
     <w:tbl>
@@ -6051,6 +5506,7 @@
     <w:p>
       <w:pPr>
         <w:spacing w:after="0"/>
+        <w:jc w:val="both"/>
         <w:rPr>
           <w:sz w:val="24"/>
           <w:szCs w:val="24"/>
@@ -6063,25 +5519,7 @@
           <w:szCs w:val="24"/>
           <w:lang w:val="en-US"/>
         </w:rPr>
-        <w:t>All three implementations produce comparable results. However, the gradient descent approach turns out to be slightly less effective, which is expected due to its iterative nature and reliance on stochasticity. On the other hand, both the closed-form solution and scikit-</w:t>
-      </w:r>
-      <w:proofErr w:type="spellStart"/>
-      <w:r>
-        <w:rPr>
-          <w:sz w:val="24"/>
-          <w:szCs w:val="24"/>
-          <w:lang w:val="en-US"/>
-        </w:rPr>
-        <w:t>learn's</w:t>
-      </w:r>
-      <w:proofErr w:type="spellEnd"/>
-      <w:r>
-        <w:rPr>
-          <w:sz w:val="24"/>
-          <w:szCs w:val="24"/>
-          <w:lang w:val="en-US"/>
-        </w:rPr>
-        <w:t xml:space="preserve"> implementation yield identical result</w:t>
+        <w:t>All three implementations produce comparable results. However, the gradient descent approach turns out to be slightly less effective, which is expected due to its iterative nature and reliance on stochasticity. On the other hand, both the closed-form solution and scikit-learn's implementation yield identical result</w:t>
       </w:r>
       <w:r>
         <w:rPr>
@@ -6132,9 +5570,11 @@
           <w:szCs w:val="32"/>
           <w:lang w:val="en-US"/>
         </w:rPr>
-        <w:t>Logistic</w:t>
+        <w:t>Logistic Regression with Gradient Descent</w:t>
       </w:r>
-      <w:r>
+    </w:p>
+    <w:p>
+      <w:pPr>
         <w:rPr>
           <w:rFonts w:eastAsiaTheme="minorEastAsia"/>
           <w:b/>
@@ -6143,11 +5583,8 @@
           <w:szCs w:val="32"/>
           <w:lang w:val="en-US"/>
         </w:rPr>
-        <w:t xml:space="preserve"> Regression with Gradient Descent</w:t>
-      </w:r>
-    </w:p>
-    <w:p>
-      <w:pPr>
+      </w:pPr>
+      <w:r>
         <w:rPr>
           <w:rFonts w:eastAsiaTheme="minorEastAsia"/>
           <w:b/>
@@ -6156,8 +5593,11 @@
           <w:szCs w:val="32"/>
           <w:lang w:val="en-US"/>
         </w:rPr>
-      </w:pPr>
-      <w:r>
+        <w:t>….</w:t>
+      </w:r>
+    </w:p>
+    <w:p>
+      <w:pPr>
         <w:rPr>
           <w:rFonts w:eastAsiaTheme="minorEastAsia"/>
           <w:b/>
@@ -6166,8 +5606,7 @@
           <w:szCs w:val="32"/>
           <w:lang w:val="en-US"/>
         </w:rPr>
-        <w:t>….</w:t>
-      </w:r>
+      </w:pPr>
     </w:p>
     <w:p>
       <w:pPr>
@@ -6180,9 +5619,7 @@
           <w:lang w:val="en-US"/>
         </w:rPr>
       </w:pPr>
-    </w:p>
-    <w:p>
-      <w:pPr>
+      <w:r>
         <w:rPr>
           <w:rFonts w:eastAsiaTheme="minorEastAsia"/>
           <w:b/>
@@ -6191,31 +5628,8 @@
           <w:szCs w:val="32"/>
           <w:lang w:val="en-US"/>
         </w:rPr>
-      </w:pPr>
-      <w:r>
-        <w:rPr>
-          <w:rFonts w:eastAsiaTheme="minorEastAsia"/>
-          <w:b/>
-          <w:bCs/>
-          <w:sz w:val="32"/>
-          <w:szCs w:val="32"/>
-          <w:lang w:val="en-US"/>
-        </w:rPr>
-        <w:t xml:space="preserve">Linear Regression with </w:t>
+        <w:t>Linear Regression with PyTorch</w:t>
       </w:r>
-      <w:proofErr w:type="spellStart"/>
-      <w:r>
-        <w:rPr>
-          <w:rFonts w:eastAsiaTheme="minorEastAsia"/>
-          <w:b/>
-          <w:bCs/>
-          <w:sz w:val="32"/>
-          <w:szCs w:val="32"/>
-          <w:lang w:val="en-US"/>
-        </w:rPr>
-        <w:t>PyTorch</w:t>
-      </w:r>
-      <w:proofErr w:type="spellEnd"/>
     </w:p>
     <w:p>
       <w:pPr>
@@ -6267,27 +5681,7 @@
           <w:lang w:val="en-US"/>
         </w:rPr>
         <w:br/>
-        <w:t xml:space="preserve">y = </w:t>
-      </w:r>
-      <w:proofErr w:type="spellStart"/>
-      <w:r>
-        <w:rPr>
-          <w:rFonts w:eastAsiaTheme="minorEastAsia"/>
-          <w:sz w:val="24"/>
-          <w:szCs w:val="24"/>
-          <w:lang w:val="en-US"/>
-        </w:rPr>
-        <w:t>Wx</w:t>
-      </w:r>
-      <w:proofErr w:type="spellEnd"/>
-      <w:r>
-        <w:rPr>
-          <w:rFonts w:eastAsiaTheme="minorEastAsia"/>
-          <w:sz w:val="24"/>
-          <w:szCs w:val="24"/>
-          <w:lang w:val="en-US"/>
-        </w:rPr>
-        <w:t>+ b)</w:t>
+        <w:t>y = Wx+ b)</w:t>
       </w:r>
     </w:p>
     <w:p>
@@ -6377,6 +5771,7 @@
           <w:numId w:val="9"/>
         </w:numPr>
         <w:spacing w:after="0"/>
+        <w:jc w:val="both"/>
         <w:rPr>
           <w:rFonts w:eastAsiaTheme="minorEastAsia"/>
           <w:sz w:val="24"/>
@@ -6401,6 +5796,7 @@
           <w:numId w:val="9"/>
         </w:numPr>
         <w:spacing w:after="0"/>
+        <w:jc w:val="both"/>
         <w:rPr>
           <w:rFonts w:eastAsiaTheme="minorEastAsia"/>
           <w:sz w:val="24"/>
@@ -6425,6 +5821,7 @@
           <w:numId w:val="9"/>
         </w:numPr>
         <w:spacing w:after="0"/>
+        <w:jc w:val="both"/>
         <w:rPr>
           <w:rFonts w:eastAsiaTheme="minorEastAsia"/>
           <w:sz w:val="24"/>
@@ -6449,6 +5846,7 @@
           <w:numId w:val="9"/>
         </w:numPr>
         <w:spacing w:after="0"/>
+        <w:jc w:val="both"/>
         <w:rPr>
           <w:rFonts w:eastAsiaTheme="minorEastAsia"/>
           <w:sz w:val="24"/>
@@ -6465,6 +5863,1784 @@
         </w:rPr>
         <w:t>weight update via the optimizer (adjusts weights to reduce the loss)</w:t>
       </w:r>
+    </w:p>
+    <w:p>
+      <w:pPr>
+        <w:spacing w:after="0"/>
+        <w:rPr>
+          <w:sz w:val="24"/>
+          <w:szCs w:val="24"/>
+        </w:rPr>
+      </w:pPr>
+    </w:p>
+    <w:p>
+      <w:pPr>
+        <w:spacing w:after="0"/>
+        <w:jc w:val="both"/>
+        <w:rPr>
+          <w:sz w:val="24"/>
+          <w:szCs w:val="24"/>
+        </w:rPr>
+      </w:pPr>
+      <w:r>
+        <w:rPr>
+          <w:sz w:val="24"/>
+          <w:szCs w:val="24"/>
+          <w:lang w:val="en-US"/>
+        </w:rPr>
+        <w:t>L</w:t>
+      </w:r>
+      <w:r>
+        <w:rPr>
+          <w:sz w:val="24"/>
+          <w:szCs w:val="24"/>
+          <w:lang w:val="en-US"/>
+        </w:rPr>
+        <w:t xml:space="preserve">inear regression </w:t>
+      </w:r>
+      <w:r>
+        <w:rPr>
+          <w:sz w:val="24"/>
+          <w:szCs w:val="24"/>
+        </w:rPr>
+        <w:t>was trained and evaluated five times for mean squared error on the training, validation, and test datasets</w:t>
+      </w:r>
+      <w:r>
+        <w:rPr>
+          <w:sz w:val="24"/>
+          <w:szCs w:val="24"/>
+        </w:rPr>
+        <w:t xml:space="preserve"> for GPU and CPU</w:t>
+      </w:r>
+    </w:p>
+    <w:p>
+      <w:pPr>
+        <w:spacing w:after="0"/>
+        <w:rPr>
+          <w:sz w:val="24"/>
+          <w:szCs w:val="24"/>
+        </w:rPr>
+      </w:pPr>
+    </w:p>
+    <w:p>
+      <w:pPr>
+        <w:pStyle w:val="Akapitzlist"/>
+        <w:numPr>
+          <w:ilvl w:val="0"/>
+          <w:numId w:val="10"/>
+        </w:numPr>
+        <w:spacing w:after="0"/>
+        <w:rPr>
+          <w:sz w:val="24"/>
+          <w:szCs w:val="24"/>
+        </w:rPr>
+      </w:pPr>
+      <w:r>
+        <w:rPr>
+          <w:sz w:val="24"/>
+          <w:szCs w:val="24"/>
+        </w:rPr>
+        <w:t>CPU</w:t>
+      </w:r>
+    </w:p>
+    <w:tbl>
+      <w:tblPr>
+        <w:tblStyle w:val="Tabela-Siatka"/>
+        <w:tblW w:w="8489" w:type="dxa"/>
+        <w:tblInd w:w="720" w:type="dxa"/>
+        <w:tblLook w:val="04A0" w:firstRow="1" w:lastRow="0" w:firstColumn="1" w:lastColumn="0" w:noHBand="0" w:noVBand="1"/>
+      </w:tblPr>
+      <w:tblGrid>
+        <w:gridCol w:w="1543"/>
+        <w:gridCol w:w="1418"/>
+        <w:gridCol w:w="1417"/>
+        <w:gridCol w:w="1418"/>
+        <w:gridCol w:w="1276"/>
+        <w:gridCol w:w="1417"/>
+      </w:tblGrid>
+      <w:tr>
+        <w:tc>
+          <w:tcPr>
+            <w:tcW w:w="1543" w:type="dxa"/>
+          </w:tcPr>
+          <w:p>
+            <w:pPr>
+              <w:pStyle w:val="Akapitzlist"/>
+              <w:ind w:left="0"/>
+              <w:rPr>
+                <w:sz w:val="24"/>
+                <w:szCs w:val="24"/>
+              </w:rPr>
+            </w:pPr>
+          </w:p>
+        </w:tc>
+        <w:tc>
+          <w:tcPr>
+            <w:tcW w:w="1418" w:type="dxa"/>
+          </w:tcPr>
+          <w:p>
+            <w:pPr>
+              <w:pStyle w:val="Akapitzlist"/>
+              <w:ind w:left="0"/>
+              <w:rPr>
+                <w:sz w:val="24"/>
+                <w:szCs w:val="24"/>
+              </w:rPr>
+            </w:pPr>
+            <w:r>
+              <w:rPr>
+                <w:sz w:val="24"/>
+                <w:szCs w:val="24"/>
+              </w:rPr>
+              <w:t>1</w:t>
+            </w:r>
+          </w:p>
+        </w:tc>
+        <w:tc>
+          <w:tcPr>
+            <w:tcW w:w="1417" w:type="dxa"/>
+          </w:tcPr>
+          <w:p>
+            <w:pPr>
+              <w:pStyle w:val="Akapitzlist"/>
+              <w:ind w:left="0"/>
+              <w:rPr>
+                <w:sz w:val="24"/>
+                <w:szCs w:val="24"/>
+              </w:rPr>
+            </w:pPr>
+            <w:r>
+              <w:rPr>
+                <w:sz w:val="24"/>
+                <w:szCs w:val="24"/>
+              </w:rPr>
+              <w:t>2</w:t>
+            </w:r>
+          </w:p>
+        </w:tc>
+        <w:tc>
+          <w:tcPr>
+            <w:tcW w:w="1418" w:type="dxa"/>
+          </w:tcPr>
+          <w:p>
+            <w:pPr>
+              <w:pStyle w:val="Akapitzlist"/>
+              <w:ind w:left="0"/>
+              <w:rPr>
+                <w:sz w:val="24"/>
+                <w:szCs w:val="24"/>
+              </w:rPr>
+            </w:pPr>
+            <w:r>
+              <w:rPr>
+                <w:sz w:val="24"/>
+                <w:szCs w:val="24"/>
+              </w:rPr>
+              <w:t>3</w:t>
+            </w:r>
+          </w:p>
+        </w:tc>
+        <w:tc>
+          <w:tcPr>
+            <w:tcW w:w="1276" w:type="dxa"/>
+          </w:tcPr>
+          <w:p>
+            <w:pPr>
+              <w:pStyle w:val="Akapitzlist"/>
+              <w:ind w:left="0"/>
+              <w:rPr>
+                <w:sz w:val="24"/>
+                <w:szCs w:val="24"/>
+              </w:rPr>
+            </w:pPr>
+            <w:r>
+              <w:rPr>
+                <w:sz w:val="24"/>
+                <w:szCs w:val="24"/>
+              </w:rPr>
+              <w:t>4</w:t>
+            </w:r>
+          </w:p>
+        </w:tc>
+        <w:tc>
+          <w:tcPr>
+            <w:tcW w:w="1417" w:type="dxa"/>
+          </w:tcPr>
+          <w:p>
+            <w:pPr>
+              <w:pStyle w:val="Akapitzlist"/>
+              <w:ind w:left="0"/>
+              <w:rPr>
+                <w:sz w:val="24"/>
+                <w:szCs w:val="24"/>
+              </w:rPr>
+            </w:pPr>
+            <w:r>
+              <w:rPr>
+                <w:sz w:val="24"/>
+                <w:szCs w:val="24"/>
+              </w:rPr>
+              <w:t>5</w:t>
+            </w:r>
+          </w:p>
+        </w:tc>
+      </w:tr>
+      <w:tr>
+        <w:tc>
+          <w:tcPr>
+            <w:tcW w:w="1543" w:type="dxa"/>
+          </w:tcPr>
+          <w:p>
+            <w:pPr>
+              <w:pStyle w:val="Akapitzlist"/>
+              <w:ind w:left="0"/>
+              <w:rPr>
+                <w:sz w:val="24"/>
+                <w:szCs w:val="24"/>
+              </w:rPr>
+            </w:pPr>
+            <w:r>
+              <w:rPr>
+                <w:sz w:val="24"/>
+                <w:szCs w:val="24"/>
+              </w:rPr>
+              <w:t>Training time</w:t>
+            </w:r>
+          </w:p>
+        </w:tc>
+        <w:tc>
+          <w:tcPr>
+            <w:tcW w:w="1418" w:type="dxa"/>
+          </w:tcPr>
+          <w:p>
+            <w:pPr>
+              <w:pStyle w:val="Akapitzlist"/>
+              <w:ind w:left="0"/>
+              <w:rPr>
+                <w:sz w:val="24"/>
+                <w:szCs w:val="24"/>
+              </w:rPr>
+            </w:pPr>
+            <w:r>
+              <w:rPr>
+                <w:sz w:val="24"/>
+                <w:szCs w:val="24"/>
+              </w:rPr>
+              <w:t>3.9</w:t>
+            </w:r>
+            <w:r>
+              <w:rPr>
+                <w:sz w:val="24"/>
+                <w:szCs w:val="24"/>
+              </w:rPr>
+              <w:t>8</w:t>
+            </w:r>
+          </w:p>
+        </w:tc>
+        <w:tc>
+          <w:tcPr>
+            <w:tcW w:w="1417" w:type="dxa"/>
+          </w:tcPr>
+          <w:p>
+            <w:pPr>
+              <w:pStyle w:val="Akapitzlist"/>
+              <w:ind w:left="0"/>
+              <w:rPr>
+                <w:sz w:val="24"/>
+                <w:szCs w:val="24"/>
+              </w:rPr>
+            </w:pPr>
+            <w:r>
+              <w:rPr>
+                <w:sz w:val="24"/>
+                <w:szCs w:val="24"/>
+              </w:rPr>
+              <w:t>3.</w:t>
+            </w:r>
+            <w:r>
+              <w:rPr>
+                <w:sz w:val="24"/>
+                <w:szCs w:val="24"/>
+              </w:rPr>
+              <w:t>2</w:t>
+            </w:r>
+            <w:r>
+              <w:rPr>
+                <w:sz w:val="24"/>
+                <w:szCs w:val="24"/>
+              </w:rPr>
+              <w:t>1</w:t>
+            </w:r>
+          </w:p>
+        </w:tc>
+        <w:tc>
+          <w:tcPr>
+            <w:tcW w:w="1418" w:type="dxa"/>
+          </w:tcPr>
+          <w:p>
+            <w:pPr>
+              <w:pStyle w:val="Akapitzlist"/>
+              <w:ind w:left="0"/>
+              <w:rPr>
+                <w:sz w:val="24"/>
+                <w:szCs w:val="24"/>
+              </w:rPr>
+            </w:pPr>
+            <w:r>
+              <w:rPr>
+                <w:sz w:val="24"/>
+                <w:szCs w:val="24"/>
+              </w:rPr>
+              <w:t>3.9</w:t>
+            </w:r>
+            <w:r>
+              <w:rPr>
+                <w:sz w:val="24"/>
+                <w:szCs w:val="24"/>
+              </w:rPr>
+              <w:t>0</w:t>
+            </w:r>
+          </w:p>
+        </w:tc>
+        <w:tc>
+          <w:tcPr>
+            <w:tcW w:w="1276" w:type="dxa"/>
+          </w:tcPr>
+          <w:p>
+            <w:pPr>
+              <w:pStyle w:val="Akapitzlist"/>
+              <w:ind w:left="0"/>
+              <w:rPr>
+                <w:sz w:val="24"/>
+                <w:szCs w:val="24"/>
+              </w:rPr>
+            </w:pPr>
+            <w:r>
+              <w:rPr>
+                <w:sz w:val="24"/>
+                <w:szCs w:val="24"/>
+              </w:rPr>
+              <w:t>3.</w:t>
+            </w:r>
+            <w:r>
+              <w:rPr>
+                <w:sz w:val="24"/>
+                <w:szCs w:val="24"/>
+              </w:rPr>
+              <w:t>89</w:t>
+            </w:r>
+          </w:p>
+        </w:tc>
+        <w:tc>
+          <w:tcPr>
+            <w:tcW w:w="1417" w:type="dxa"/>
+          </w:tcPr>
+          <w:p>
+            <w:pPr>
+              <w:pStyle w:val="Akapitzlist"/>
+              <w:ind w:left="0"/>
+              <w:rPr>
+                <w:sz w:val="24"/>
+                <w:szCs w:val="24"/>
+              </w:rPr>
+            </w:pPr>
+            <w:r>
+              <w:rPr>
+                <w:sz w:val="24"/>
+                <w:szCs w:val="24"/>
+              </w:rPr>
+              <w:t>3.</w:t>
+            </w:r>
+            <w:r>
+              <w:rPr>
+                <w:sz w:val="24"/>
+                <w:szCs w:val="24"/>
+              </w:rPr>
+              <w:t>88</w:t>
+            </w:r>
+          </w:p>
+        </w:tc>
+      </w:tr>
+      <w:tr>
+        <w:tc>
+          <w:tcPr>
+            <w:tcW w:w="1543" w:type="dxa"/>
+          </w:tcPr>
+          <w:p>
+            <w:pPr>
+              <w:pStyle w:val="Akapitzlist"/>
+              <w:ind w:left="0"/>
+              <w:rPr>
+                <w:sz w:val="24"/>
+                <w:szCs w:val="24"/>
+              </w:rPr>
+            </w:pPr>
+            <w:r>
+              <w:rPr>
+                <w:sz w:val="24"/>
+                <w:szCs w:val="24"/>
+              </w:rPr>
+              <w:t>Train</w:t>
+            </w:r>
+          </w:p>
+        </w:tc>
+        <w:tc>
+          <w:tcPr>
+            <w:tcW w:w="1418" w:type="dxa"/>
+          </w:tcPr>
+          <w:p>
+            <w:pPr>
+              <w:pStyle w:val="Akapitzlist"/>
+              <w:ind w:left="0"/>
+              <w:rPr>
+                <w:sz w:val="24"/>
+                <w:szCs w:val="24"/>
+              </w:rPr>
+            </w:pPr>
+            <w:r>
+              <w:rPr>
+                <w:sz w:val="24"/>
+                <w:szCs w:val="24"/>
+              </w:rPr>
+              <w:t>13</w:t>
+            </w:r>
+            <w:r>
+              <w:rPr>
+                <w:sz w:val="24"/>
+                <w:szCs w:val="24"/>
+              </w:rPr>
+              <w:t>3.4656</w:t>
+            </w:r>
+          </w:p>
+        </w:tc>
+        <w:tc>
+          <w:tcPr>
+            <w:tcW w:w="1417" w:type="dxa"/>
+          </w:tcPr>
+          <w:p>
+            <w:pPr>
+              <w:pStyle w:val="Akapitzlist"/>
+              <w:ind w:left="0"/>
+              <w:rPr>
+                <w:sz w:val="24"/>
+                <w:szCs w:val="24"/>
+              </w:rPr>
+            </w:pPr>
+            <w:r>
+              <w:rPr>
+                <w:sz w:val="24"/>
+                <w:szCs w:val="24"/>
+              </w:rPr>
+              <w:t>13</w:t>
+            </w:r>
+            <w:r>
+              <w:rPr>
+                <w:sz w:val="24"/>
+                <w:szCs w:val="24"/>
+              </w:rPr>
+              <w:t>6.5765</w:t>
+            </w:r>
+          </w:p>
+        </w:tc>
+        <w:tc>
+          <w:tcPr>
+            <w:tcW w:w="1418" w:type="dxa"/>
+          </w:tcPr>
+          <w:p>
+            <w:pPr>
+              <w:pStyle w:val="Akapitzlist"/>
+              <w:ind w:left="0"/>
+              <w:rPr>
+                <w:sz w:val="24"/>
+                <w:szCs w:val="24"/>
+              </w:rPr>
+            </w:pPr>
+            <w:r>
+              <w:rPr>
+                <w:sz w:val="24"/>
+                <w:szCs w:val="24"/>
+              </w:rPr>
+              <w:t>13</w:t>
+            </w:r>
+            <w:r>
+              <w:rPr>
+                <w:sz w:val="24"/>
+                <w:szCs w:val="24"/>
+              </w:rPr>
+              <w:t>7.6624</w:t>
+            </w:r>
+          </w:p>
+        </w:tc>
+        <w:tc>
+          <w:tcPr>
+            <w:tcW w:w="1276" w:type="dxa"/>
+          </w:tcPr>
+          <w:p>
+            <w:pPr>
+              <w:pStyle w:val="Akapitzlist"/>
+              <w:ind w:left="0"/>
+              <w:rPr>
+                <w:sz w:val="24"/>
+                <w:szCs w:val="24"/>
+              </w:rPr>
+            </w:pPr>
+            <w:r>
+              <w:rPr>
+                <w:sz w:val="24"/>
+                <w:szCs w:val="24"/>
+              </w:rPr>
+              <w:t>1</w:t>
+            </w:r>
+            <w:r>
+              <w:rPr>
+                <w:sz w:val="24"/>
+                <w:szCs w:val="24"/>
+              </w:rPr>
+              <w:t>38.1828</w:t>
+            </w:r>
+          </w:p>
+        </w:tc>
+        <w:tc>
+          <w:tcPr>
+            <w:tcW w:w="1417" w:type="dxa"/>
+          </w:tcPr>
+          <w:p>
+            <w:pPr>
+              <w:pStyle w:val="Akapitzlist"/>
+              <w:ind w:left="0"/>
+              <w:rPr>
+                <w:sz w:val="24"/>
+                <w:szCs w:val="24"/>
+              </w:rPr>
+            </w:pPr>
+            <w:r>
+              <w:rPr>
+                <w:sz w:val="24"/>
+                <w:szCs w:val="24"/>
+              </w:rPr>
+              <w:t>1</w:t>
+            </w:r>
+            <w:r>
+              <w:rPr>
+                <w:sz w:val="24"/>
+                <w:szCs w:val="24"/>
+              </w:rPr>
+              <w:t>38.0577</w:t>
+            </w:r>
+          </w:p>
+        </w:tc>
+      </w:tr>
+      <w:tr>
+        <w:tc>
+          <w:tcPr>
+            <w:tcW w:w="1543" w:type="dxa"/>
+          </w:tcPr>
+          <w:p>
+            <w:pPr>
+              <w:pStyle w:val="Akapitzlist"/>
+              <w:ind w:left="0"/>
+              <w:rPr>
+                <w:sz w:val="24"/>
+                <w:szCs w:val="24"/>
+              </w:rPr>
+            </w:pPr>
+            <w:r>
+              <w:rPr>
+                <w:sz w:val="24"/>
+                <w:szCs w:val="24"/>
+              </w:rPr>
+              <w:t>Validation</w:t>
+            </w:r>
+          </w:p>
+        </w:tc>
+        <w:tc>
+          <w:tcPr>
+            <w:tcW w:w="1418" w:type="dxa"/>
+          </w:tcPr>
+          <w:p>
+            <w:pPr>
+              <w:pStyle w:val="Akapitzlist"/>
+              <w:ind w:left="0"/>
+              <w:rPr>
+                <w:sz w:val="24"/>
+                <w:szCs w:val="24"/>
+              </w:rPr>
+            </w:pPr>
+            <w:r>
+              <w:rPr>
+                <w:sz w:val="24"/>
+                <w:szCs w:val="24"/>
+              </w:rPr>
+              <w:t>1</w:t>
+            </w:r>
+            <w:r>
+              <w:rPr>
+                <w:sz w:val="24"/>
+                <w:szCs w:val="24"/>
+              </w:rPr>
+              <w:t>51.2813</w:t>
+            </w:r>
+          </w:p>
+        </w:tc>
+        <w:tc>
+          <w:tcPr>
+            <w:tcW w:w="1417" w:type="dxa"/>
+          </w:tcPr>
+          <w:p>
+            <w:pPr>
+              <w:pStyle w:val="Akapitzlist"/>
+              <w:ind w:left="0"/>
+              <w:rPr>
+                <w:sz w:val="24"/>
+                <w:szCs w:val="24"/>
+              </w:rPr>
+            </w:pPr>
+            <w:r>
+              <w:rPr>
+                <w:sz w:val="24"/>
+                <w:szCs w:val="24"/>
+              </w:rPr>
+              <w:t>1</w:t>
+            </w:r>
+            <w:r>
+              <w:rPr>
+                <w:sz w:val="24"/>
+                <w:szCs w:val="24"/>
+              </w:rPr>
+              <w:t>38</w:t>
+            </w:r>
+            <w:r>
+              <w:rPr>
+                <w:sz w:val="24"/>
+                <w:szCs w:val="24"/>
+              </w:rPr>
+              <w:t>.</w:t>
+            </w:r>
+            <w:r>
+              <w:rPr>
+                <w:sz w:val="24"/>
+                <w:szCs w:val="24"/>
+              </w:rPr>
+              <w:t>6728</w:t>
+            </w:r>
+          </w:p>
+        </w:tc>
+        <w:tc>
+          <w:tcPr>
+            <w:tcW w:w="1418" w:type="dxa"/>
+          </w:tcPr>
+          <w:p>
+            <w:pPr>
+              <w:pStyle w:val="Akapitzlist"/>
+              <w:ind w:left="0"/>
+              <w:rPr>
+                <w:sz w:val="24"/>
+                <w:szCs w:val="24"/>
+              </w:rPr>
+            </w:pPr>
+            <w:r>
+              <w:rPr>
+                <w:sz w:val="24"/>
+                <w:szCs w:val="24"/>
+              </w:rPr>
+              <w:t>13</w:t>
+            </w:r>
+            <w:r>
+              <w:rPr>
+                <w:sz w:val="24"/>
+                <w:szCs w:val="24"/>
+              </w:rPr>
+              <w:t>5.2426</w:t>
+            </w:r>
+          </w:p>
+        </w:tc>
+        <w:tc>
+          <w:tcPr>
+            <w:tcW w:w="1276" w:type="dxa"/>
+          </w:tcPr>
+          <w:p>
+            <w:pPr>
+              <w:pStyle w:val="Akapitzlist"/>
+              <w:ind w:left="0"/>
+              <w:rPr>
+                <w:sz w:val="24"/>
+                <w:szCs w:val="24"/>
+              </w:rPr>
+            </w:pPr>
+            <w:r>
+              <w:rPr>
+                <w:sz w:val="24"/>
+                <w:szCs w:val="24"/>
+              </w:rPr>
+              <w:t>1</w:t>
+            </w:r>
+            <w:r>
+              <w:rPr>
+                <w:sz w:val="24"/>
+                <w:szCs w:val="24"/>
+              </w:rPr>
+              <w:t>32.1579</w:t>
+            </w:r>
+          </w:p>
+        </w:tc>
+        <w:tc>
+          <w:tcPr>
+            <w:tcW w:w="1417" w:type="dxa"/>
+          </w:tcPr>
+          <w:p>
+            <w:pPr>
+              <w:pStyle w:val="Akapitzlist"/>
+              <w:ind w:left="0"/>
+              <w:rPr>
+                <w:sz w:val="24"/>
+                <w:szCs w:val="24"/>
+              </w:rPr>
+            </w:pPr>
+            <w:r>
+              <w:rPr>
+                <w:sz w:val="24"/>
+                <w:szCs w:val="24"/>
+              </w:rPr>
+              <w:t>132.6512</w:t>
+            </w:r>
+          </w:p>
+        </w:tc>
+      </w:tr>
+      <w:tr>
+        <w:tc>
+          <w:tcPr>
+            <w:tcW w:w="1543" w:type="dxa"/>
+          </w:tcPr>
+          <w:p>
+            <w:pPr>
+              <w:pStyle w:val="Akapitzlist"/>
+              <w:ind w:left="0"/>
+              <w:rPr>
+                <w:sz w:val="24"/>
+                <w:szCs w:val="24"/>
+              </w:rPr>
+            </w:pPr>
+            <w:r>
+              <w:rPr>
+                <w:sz w:val="24"/>
+                <w:szCs w:val="24"/>
+              </w:rPr>
+              <w:t>Test</w:t>
+            </w:r>
+          </w:p>
+        </w:tc>
+        <w:tc>
+          <w:tcPr>
+            <w:tcW w:w="1418" w:type="dxa"/>
+          </w:tcPr>
+          <w:p>
+            <w:pPr>
+              <w:pStyle w:val="Akapitzlist"/>
+              <w:ind w:left="0"/>
+              <w:rPr>
+                <w:sz w:val="24"/>
+                <w:szCs w:val="24"/>
+              </w:rPr>
+            </w:pPr>
+            <w:r>
+              <w:rPr>
+                <w:sz w:val="24"/>
+                <w:szCs w:val="24"/>
+              </w:rPr>
+              <w:t>1</w:t>
+            </w:r>
+            <w:r>
+              <w:rPr>
+                <w:sz w:val="24"/>
+                <w:szCs w:val="24"/>
+              </w:rPr>
+              <w:t>21.7871</w:t>
+            </w:r>
+          </w:p>
+        </w:tc>
+        <w:tc>
+          <w:tcPr>
+            <w:tcW w:w="1417" w:type="dxa"/>
+          </w:tcPr>
+          <w:p>
+            <w:pPr>
+              <w:pStyle w:val="Akapitzlist"/>
+              <w:ind w:left="0"/>
+              <w:rPr>
+                <w:sz w:val="24"/>
+                <w:szCs w:val="24"/>
+              </w:rPr>
+            </w:pPr>
+            <w:r>
+              <w:rPr>
+                <w:sz w:val="24"/>
+                <w:szCs w:val="24"/>
+              </w:rPr>
+              <w:t>1</w:t>
+            </w:r>
+            <w:r>
+              <w:rPr>
+                <w:sz w:val="24"/>
+                <w:szCs w:val="24"/>
+              </w:rPr>
+              <w:t>23.2026</w:t>
+            </w:r>
+          </w:p>
+        </w:tc>
+        <w:tc>
+          <w:tcPr>
+            <w:tcW w:w="1418" w:type="dxa"/>
+          </w:tcPr>
+          <w:p>
+            <w:pPr>
+              <w:pStyle w:val="Akapitzlist"/>
+              <w:ind w:left="0"/>
+              <w:rPr>
+                <w:sz w:val="24"/>
+                <w:szCs w:val="24"/>
+              </w:rPr>
+            </w:pPr>
+            <w:r>
+              <w:rPr>
+                <w:sz w:val="24"/>
+                <w:szCs w:val="24"/>
+              </w:rPr>
+              <w:t>1</w:t>
+            </w:r>
+            <w:r>
+              <w:rPr>
+                <w:sz w:val="24"/>
+                <w:szCs w:val="24"/>
+              </w:rPr>
+              <w:t>24.0619</w:t>
+            </w:r>
+          </w:p>
+        </w:tc>
+        <w:tc>
+          <w:tcPr>
+            <w:tcW w:w="1276" w:type="dxa"/>
+          </w:tcPr>
+          <w:p>
+            <w:pPr>
+              <w:pStyle w:val="Akapitzlist"/>
+              <w:ind w:left="0"/>
+              <w:rPr>
+                <w:sz w:val="24"/>
+                <w:szCs w:val="24"/>
+              </w:rPr>
+            </w:pPr>
+            <w:r>
+              <w:rPr>
+                <w:sz w:val="24"/>
+                <w:szCs w:val="24"/>
+              </w:rPr>
+              <w:t>1</w:t>
+            </w:r>
+            <w:r>
+              <w:rPr>
+                <w:sz w:val="24"/>
+                <w:szCs w:val="24"/>
+              </w:rPr>
+              <w:t>22.4109</w:t>
+            </w:r>
+          </w:p>
+        </w:tc>
+        <w:tc>
+          <w:tcPr>
+            <w:tcW w:w="1417" w:type="dxa"/>
+          </w:tcPr>
+          <w:p>
+            <w:pPr>
+              <w:pStyle w:val="Akapitzlist"/>
+              <w:ind w:left="0"/>
+              <w:rPr>
+                <w:sz w:val="24"/>
+                <w:szCs w:val="24"/>
+              </w:rPr>
+            </w:pPr>
+            <w:r>
+              <w:rPr>
+                <w:sz w:val="24"/>
+                <w:szCs w:val="24"/>
+              </w:rPr>
+              <w:t>122.2585</w:t>
+            </w:r>
+          </w:p>
+        </w:tc>
+      </w:tr>
+    </w:tbl>
+    <w:p>
+      <w:pPr>
+        <w:pStyle w:val="Akapitzlist"/>
+        <w:spacing w:after="0"/>
+        <w:rPr>
+          <w:sz w:val="24"/>
+          <w:szCs w:val="24"/>
+        </w:rPr>
+      </w:pPr>
+    </w:p>
+    <w:p>
+      <w:pPr>
+        <w:pStyle w:val="Akapitzlist"/>
+        <w:numPr>
+          <w:ilvl w:val="0"/>
+          <w:numId w:val="10"/>
+        </w:numPr>
+        <w:spacing w:after="0"/>
+        <w:rPr>
+          <w:sz w:val="24"/>
+          <w:szCs w:val="24"/>
+        </w:rPr>
+      </w:pPr>
+      <w:r>
+        <w:rPr>
+          <w:sz w:val="24"/>
+          <w:szCs w:val="24"/>
+        </w:rPr>
+        <w:t>GPU</w:t>
+      </w:r>
+    </w:p>
+    <w:tbl>
+      <w:tblPr>
+        <w:tblStyle w:val="Tabela-Siatka"/>
+        <w:tblW w:w="8489" w:type="dxa"/>
+        <w:tblInd w:w="720" w:type="dxa"/>
+        <w:tblLook w:val="04A0" w:firstRow="1" w:lastRow="0" w:firstColumn="1" w:lastColumn="0" w:noHBand="0" w:noVBand="1"/>
+      </w:tblPr>
+      <w:tblGrid>
+        <w:gridCol w:w="1543"/>
+        <w:gridCol w:w="1418"/>
+        <w:gridCol w:w="1417"/>
+        <w:gridCol w:w="1418"/>
+        <w:gridCol w:w="1276"/>
+        <w:gridCol w:w="1417"/>
+      </w:tblGrid>
+      <w:tr>
+        <w:tc>
+          <w:tcPr>
+            <w:tcW w:w="1543" w:type="dxa"/>
+          </w:tcPr>
+          <w:p>
+            <w:pPr>
+              <w:pStyle w:val="Akapitzlist"/>
+              <w:ind w:left="0"/>
+              <w:rPr>
+                <w:sz w:val="24"/>
+                <w:szCs w:val="24"/>
+              </w:rPr>
+            </w:pPr>
+          </w:p>
+        </w:tc>
+        <w:tc>
+          <w:tcPr>
+            <w:tcW w:w="1418" w:type="dxa"/>
+          </w:tcPr>
+          <w:p>
+            <w:pPr>
+              <w:pStyle w:val="Akapitzlist"/>
+              <w:ind w:left="0"/>
+              <w:rPr>
+                <w:sz w:val="24"/>
+                <w:szCs w:val="24"/>
+              </w:rPr>
+            </w:pPr>
+            <w:r>
+              <w:rPr>
+                <w:sz w:val="24"/>
+                <w:szCs w:val="24"/>
+              </w:rPr>
+              <w:t>1</w:t>
+            </w:r>
+          </w:p>
+        </w:tc>
+        <w:tc>
+          <w:tcPr>
+            <w:tcW w:w="1417" w:type="dxa"/>
+          </w:tcPr>
+          <w:p>
+            <w:pPr>
+              <w:pStyle w:val="Akapitzlist"/>
+              <w:ind w:left="0"/>
+              <w:rPr>
+                <w:sz w:val="24"/>
+                <w:szCs w:val="24"/>
+              </w:rPr>
+            </w:pPr>
+            <w:r>
+              <w:rPr>
+                <w:sz w:val="24"/>
+                <w:szCs w:val="24"/>
+              </w:rPr>
+              <w:t>2</w:t>
+            </w:r>
+          </w:p>
+        </w:tc>
+        <w:tc>
+          <w:tcPr>
+            <w:tcW w:w="1418" w:type="dxa"/>
+          </w:tcPr>
+          <w:p>
+            <w:pPr>
+              <w:pStyle w:val="Akapitzlist"/>
+              <w:ind w:left="0"/>
+              <w:rPr>
+                <w:sz w:val="24"/>
+                <w:szCs w:val="24"/>
+              </w:rPr>
+            </w:pPr>
+            <w:r>
+              <w:rPr>
+                <w:sz w:val="24"/>
+                <w:szCs w:val="24"/>
+              </w:rPr>
+              <w:t>3</w:t>
+            </w:r>
+          </w:p>
+        </w:tc>
+        <w:tc>
+          <w:tcPr>
+            <w:tcW w:w="1276" w:type="dxa"/>
+          </w:tcPr>
+          <w:p>
+            <w:pPr>
+              <w:pStyle w:val="Akapitzlist"/>
+              <w:ind w:left="0"/>
+              <w:rPr>
+                <w:sz w:val="24"/>
+                <w:szCs w:val="24"/>
+              </w:rPr>
+            </w:pPr>
+            <w:r>
+              <w:rPr>
+                <w:sz w:val="24"/>
+                <w:szCs w:val="24"/>
+              </w:rPr>
+              <w:t>4</w:t>
+            </w:r>
+          </w:p>
+        </w:tc>
+        <w:tc>
+          <w:tcPr>
+            <w:tcW w:w="1417" w:type="dxa"/>
+          </w:tcPr>
+          <w:p>
+            <w:pPr>
+              <w:pStyle w:val="Akapitzlist"/>
+              <w:ind w:left="0"/>
+              <w:rPr>
+                <w:sz w:val="24"/>
+                <w:szCs w:val="24"/>
+              </w:rPr>
+            </w:pPr>
+            <w:r>
+              <w:rPr>
+                <w:sz w:val="24"/>
+                <w:szCs w:val="24"/>
+              </w:rPr>
+              <w:t>5</w:t>
+            </w:r>
+          </w:p>
+        </w:tc>
+      </w:tr>
+      <w:tr>
+        <w:tc>
+          <w:tcPr>
+            <w:tcW w:w="1543" w:type="dxa"/>
+          </w:tcPr>
+          <w:p>
+            <w:pPr>
+              <w:pStyle w:val="Akapitzlist"/>
+              <w:ind w:left="0"/>
+              <w:rPr>
+                <w:sz w:val="24"/>
+                <w:szCs w:val="24"/>
+              </w:rPr>
+            </w:pPr>
+            <w:r>
+              <w:rPr>
+                <w:sz w:val="24"/>
+                <w:szCs w:val="24"/>
+              </w:rPr>
+              <w:t>Training time</w:t>
+            </w:r>
+          </w:p>
+        </w:tc>
+        <w:tc>
+          <w:tcPr>
+            <w:tcW w:w="1418" w:type="dxa"/>
+          </w:tcPr>
+          <w:p>
+            <w:pPr>
+              <w:pStyle w:val="Akapitzlist"/>
+              <w:ind w:left="0"/>
+              <w:rPr>
+                <w:sz w:val="24"/>
+                <w:szCs w:val="24"/>
+              </w:rPr>
+            </w:pPr>
+            <w:r>
+              <w:rPr>
+                <w:sz w:val="24"/>
+                <w:szCs w:val="24"/>
+              </w:rPr>
+              <w:t>6.13</w:t>
+            </w:r>
+          </w:p>
+        </w:tc>
+        <w:tc>
+          <w:tcPr>
+            <w:tcW w:w="1417" w:type="dxa"/>
+          </w:tcPr>
+          <w:p>
+            <w:pPr>
+              <w:pStyle w:val="Akapitzlist"/>
+              <w:ind w:left="0"/>
+              <w:rPr>
+                <w:sz w:val="24"/>
+                <w:szCs w:val="24"/>
+              </w:rPr>
+            </w:pPr>
+            <w:r>
+              <w:rPr>
+                <w:sz w:val="24"/>
+                <w:szCs w:val="24"/>
+              </w:rPr>
+              <w:t>6.03</w:t>
+            </w:r>
+          </w:p>
+        </w:tc>
+        <w:tc>
+          <w:tcPr>
+            <w:tcW w:w="1418" w:type="dxa"/>
+          </w:tcPr>
+          <w:p>
+            <w:pPr>
+              <w:pStyle w:val="Akapitzlist"/>
+              <w:ind w:left="0"/>
+              <w:rPr>
+                <w:sz w:val="24"/>
+                <w:szCs w:val="24"/>
+              </w:rPr>
+            </w:pPr>
+            <w:r>
+              <w:rPr>
+                <w:sz w:val="24"/>
+                <w:szCs w:val="24"/>
+              </w:rPr>
+              <w:t>5.93</w:t>
+            </w:r>
+          </w:p>
+        </w:tc>
+        <w:tc>
+          <w:tcPr>
+            <w:tcW w:w="1276" w:type="dxa"/>
+          </w:tcPr>
+          <w:p>
+            <w:pPr>
+              <w:pStyle w:val="Akapitzlist"/>
+              <w:ind w:left="0"/>
+              <w:rPr>
+                <w:sz w:val="24"/>
+                <w:szCs w:val="24"/>
+              </w:rPr>
+            </w:pPr>
+            <w:r>
+              <w:rPr>
+                <w:sz w:val="24"/>
+                <w:szCs w:val="24"/>
+              </w:rPr>
+              <w:t>5.94</w:t>
+            </w:r>
+          </w:p>
+        </w:tc>
+        <w:tc>
+          <w:tcPr>
+            <w:tcW w:w="1417" w:type="dxa"/>
+          </w:tcPr>
+          <w:p>
+            <w:pPr>
+              <w:pStyle w:val="Akapitzlist"/>
+              <w:ind w:left="0"/>
+              <w:rPr>
+                <w:sz w:val="24"/>
+                <w:szCs w:val="24"/>
+              </w:rPr>
+            </w:pPr>
+            <w:r>
+              <w:rPr>
+                <w:sz w:val="24"/>
+                <w:szCs w:val="24"/>
+              </w:rPr>
+              <w:t>5.97</w:t>
+            </w:r>
+          </w:p>
+        </w:tc>
+      </w:tr>
+      <w:tr>
+        <w:tc>
+          <w:tcPr>
+            <w:tcW w:w="1543" w:type="dxa"/>
+          </w:tcPr>
+          <w:p>
+            <w:pPr>
+              <w:pStyle w:val="Akapitzlist"/>
+              <w:ind w:left="0"/>
+              <w:rPr>
+                <w:sz w:val="24"/>
+                <w:szCs w:val="24"/>
+              </w:rPr>
+            </w:pPr>
+            <w:r>
+              <w:rPr>
+                <w:sz w:val="24"/>
+                <w:szCs w:val="24"/>
+              </w:rPr>
+              <w:t>Train</w:t>
+            </w:r>
+          </w:p>
+        </w:tc>
+        <w:tc>
+          <w:tcPr>
+            <w:tcW w:w="1418" w:type="dxa"/>
+          </w:tcPr>
+          <w:p>
+            <w:pPr>
+              <w:pStyle w:val="Akapitzlist"/>
+              <w:ind w:left="0"/>
+              <w:rPr>
+                <w:sz w:val="24"/>
+                <w:szCs w:val="24"/>
+              </w:rPr>
+            </w:pPr>
+            <w:r>
+              <w:rPr>
+                <w:sz w:val="24"/>
+                <w:szCs w:val="24"/>
+              </w:rPr>
+              <w:t>13</w:t>
+            </w:r>
+            <w:r>
+              <w:rPr>
+                <w:sz w:val="24"/>
+                <w:szCs w:val="24"/>
+              </w:rPr>
+              <w:t>3.5033</w:t>
+            </w:r>
+          </w:p>
+        </w:tc>
+        <w:tc>
+          <w:tcPr>
+            <w:tcW w:w="1417" w:type="dxa"/>
+          </w:tcPr>
+          <w:p>
+            <w:pPr>
+              <w:pStyle w:val="Akapitzlist"/>
+              <w:ind w:left="0"/>
+              <w:rPr>
+                <w:sz w:val="24"/>
+                <w:szCs w:val="24"/>
+              </w:rPr>
+            </w:pPr>
+            <w:r>
+              <w:rPr>
+                <w:sz w:val="24"/>
+                <w:szCs w:val="24"/>
+              </w:rPr>
+              <w:t>1</w:t>
+            </w:r>
+            <w:r>
+              <w:rPr>
+                <w:sz w:val="24"/>
+                <w:szCs w:val="24"/>
+              </w:rPr>
+              <w:t>36.5796</w:t>
+            </w:r>
+          </w:p>
+        </w:tc>
+        <w:tc>
+          <w:tcPr>
+            <w:tcW w:w="1418" w:type="dxa"/>
+          </w:tcPr>
+          <w:p>
+            <w:pPr>
+              <w:pStyle w:val="Akapitzlist"/>
+              <w:ind w:left="0"/>
+              <w:rPr>
+                <w:sz w:val="24"/>
+                <w:szCs w:val="24"/>
+              </w:rPr>
+            </w:pPr>
+            <w:r>
+              <w:rPr>
+                <w:sz w:val="24"/>
+                <w:szCs w:val="24"/>
+              </w:rPr>
+              <w:t>1</w:t>
+            </w:r>
+            <w:r>
+              <w:rPr>
+                <w:sz w:val="24"/>
+                <w:szCs w:val="24"/>
+              </w:rPr>
+              <w:t>37.6080</w:t>
+            </w:r>
+          </w:p>
+        </w:tc>
+        <w:tc>
+          <w:tcPr>
+            <w:tcW w:w="1276" w:type="dxa"/>
+          </w:tcPr>
+          <w:p>
+            <w:pPr>
+              <w:pStyle w:val="Akapitzlist"/>
+              <w:ind w:left="0"/>
+              <w:rPr>
+                <w:sz w:val="24"/>
+                <w:szCs w:val="24"/>
+              </w:rPr>
+            </w:pPr>
+            <w:r>
+              <w:rPr>
+                <w:sz w:val="24"/>
+                <w:szCs w:val="24"/>
+              </w:rPr>
+              <w:t>1</w:t>
+            </w:r>
+            <w:r>
+              <w:rPr>
+                <w:sz w:val="24"/>
+                <w:szCs w:val="24"/>
+              </w:rPr>
+              <w:t>38.1756</w:t>
+            </w:r>
+          </w:p>
+        </w:tc>
+        <w:tc>
+          <w:tcPr>
+            <w:tcW w:w="1417" w:type="dxa"/>
+          </w:tcPr>
+          <w:p>
+            <w:pPr>
+              <w:pStyle w:val="Akapitzlist"/>
+              <w:ind w:left="0"/>
+              <w:rPr>
+                <w:sz w:val="24"/>
+                <w:szCs w:val="24"/>
+              </w:rPr>
+            </w:pPr>
+            <w:r>
+              <w:rPr>
+                <w:sz w:val="24"/>
+                <w:szCs w:val="24"/>
+              </w:rPr>
+              <w:t>138.0409</w:t>
+            </w:r>
+          </w:p>
+        </w:tc>
+      </w:tr>
+      <w:tr>
+        <w:tc>
+          <w:tcPr>
+            <w:tcW w:w="1543" w:type="dxa"/>
+          </w:tcPr>
+          <w:p>
+            <w:pPr>
+              <w:pStyle w:val="Akapitzlist"/>
+              <w:ind w:left="0"/>
+              <w:rPr>
+                <w:sz w:val="24"/>
+                <w:szCs w:val="24"/>
+              </w:rPr>
+            </w:pPr>
+            <w:r>
+              <w:rPr>
+                <w:sz w:val="24"/>
+                <w:szCs w:val="24"/>
+              </w:rPr>
+              <w:t>Validation</w:t>
+            </w:r>
+          </w:p>
+        </w:tc>
+        <w:tc>
+          <w:tcPr>
+            <w:tcW w:w="1418" w:type="dxa"/>
+          </w:tcPr>
+          <w:p>
+            <w:pPr>
+              <w:pStyle w:val="Akapitzlist"/>
+              <w:ind w:left="0"/>
+              <w:rPr>
+                <w:sz w:val="24"/>
+                <w:szCs w:val="24"/>
+              </w:rPr>
+            </w:pPr>
+            <w:r>
+              <w:rPr>
+                <w:sz w:val="24"/>
+                <w:szCs w:val="24"/>
+              </w:rPr>
+              <w:t>1</w:t>
+            </w:r>
+            <w:r>
+              <w:rPr>
+                <w:sz w:val="24"/>
+                <w:szCs w:val="24"/>
+              </w:rPr>
+              <w:t>51.162277</w:t>
+            </w:r>
+          </w:p>
+        </w:tc>
+        <w:tc>
+          <w:tcPr>
+            <w:tcW w:w="1417" w:type="dxa"/>
+          </w:tcPr>
+          <w:p>
+            <w:pPr>
+              <w:pStyle w:val="Akapitzlist"/>
+              <w:ind w:left="0"/>
+              <w:rPr>
+                <w:sz w:val="24"/>
+                <w:szCs w:val="24"/>
+              </w:rPr>
+            </w:pPr>
+            <w:r>
+              <w:rPr>
+                <w:sz w:val="24"/>
+                <w:szCs w:val="24"/>
+              </w:rPr>
+              <w:t>1</w:t>
+            </w:r>
+            <w:r>
+              <w:rPr>
+                <w:sz w:val="24"/>
+                <w:szCs w:val="24"/>
+              </w:rPr>
+              <w:t>38.6446</w:t>
+            </w:r>
+          </w:p>
+        </w:tc>
+        <w:tc>
+          <w:tcPr>
+            <w:tcW w:w="1418" w:type="dxa"/>
+          </w:tcPr>
+          <w:p>
+            <w:pPr>
+              <w:pStyle w:val="Akapitzlist"/>
+              <w:ind w:left="0"/>
+              <w:rPr>
+                <w:sz w:val="24"/>
+                <w:szCs w:val="24"/>
+              </w:rPr>
+            </w:pPr>
+            <w:r>
+              <w:rPr>
+                <w:sz w:val="24"/>
+                <w:szCs w:val="24"/>
+              </w:rPr>
+              <w:t>1</w:t>
+            </w:r>
+            <w:r>
+              <w:rPr>
+                <w:sz w:val="24"/>
+                <w:szCs w:val="24"/>
+              </w:rPr>
+              <w:t>34.9460</w:t>
+            </w:r>
+          </w:p>
+        </w:tc>
+        <w:tc>
+          <w:tcPr>
+            <w:tcW w:w="1276" w:type="dxa"/>
+          </w:tcPr>
+          <w:p>
+            <w:pPr>
+              <w:pStyle w:val="Akapitzlist"/>
+              <w:ind w:left="0"/>
+              <w:rPr>
+                <w:sz w:val="24"/>
+                <w:szCs w:val="24"/>
+              </w:rPr>
+            </w:pPr>
+            <w:r>
+              <w:rPr>
+                <w:sz w:val="24"/>
+                <w:szCs w:val="24"/>
+              </w:rPr>
+              <w:t>1</w:t>
+            </w:r>
+            <w:r>
+              <w:rPr>
+                <w:sz w:val="24"/>
+                <w:szCs w:val="24"/>
+              </w:rPr>
+              <w:t>32.2841</w:t>
+            </w:r>
+          </w:p>
+        </w:tc>
+        <w:tc>
+          <w:tcPr>
+            <w:tcW w:w="1417" w:type="dxa"/>
+          </w:tcPr>
+          <w:p>
+            <w:pPr>
+              <w:pStyle w:val="Akapitzlist"/>
+              <w:ind w:left="0"/>
+              <w:rPr>
+                <w:sz w:val="24"/>
+                <w:szCs w:val="24"/>
+              </w:rPr>
+            </w:pPr>
+            <w:r>
+              <w:rPr>
+                <w:sz w:val="24"/>
+                <w:szCs w:val="24"/>
+              </w:rPr>
+              <w:t>132.5421</w:t>
+            </w:r>
+          </w:p>
+        </w:tc>
+      </w:tr>
+      <w:tr>
+        <w:tc>
+          <w:tcPr>
+            <w:tcW w:w="1543" w:type="dxa"/>
+          </w:tcPr>
+          <w:p>
+            <w:pPr>
+              <w:pStyle w:val="Akapitzlist"/>
+              <w:ind w:left="0"/>
+              <w:rPr>
+                <w:sz w:val="24"/>
+                <w:szCs w:val="24"/>
+              </w:rPr>
+            </w:pPr>
+            <w:r>
+              <w:rPr>
+                <w:sz w:val="24"/>
+                <w:szCs w:val="24"/>
+              </w:rPr>
+              <w:t>Test</w:t>
+            </w:r>
+          </w:p>
+        </w:tc>
+        <w:tc>
+          <w:tcPr>
+            <w:tcW w:w="1418" w:type="dxa"/>
+          </w:tcPr>
+          <w:p>
+            <w:pPr>
+              <w:pStyle w:val="Akapitzlist"/>
+              <w:ind w:left="0"/>
+              <w:rPr>
+                <w:sz w:val="24"/>
+                <w:szCs w:val="24"/>
+              </w:rPr>
+            </w:pPr>
+            <w:r>
+              <w:rPr>
+                <w:sz w:val="24"/>
+                <w:szCs w:val="24"/>
+              </w:rPr>
+              <w:t>1</w:t>
+            </w:r>
+            <w:r>
+              <w:rPr>
+                <w:sz w:val="24"/>
+                <w:szCs w:val="24"/>
+              </w:rPr>
+              <w:t>21.6101</w:t>
+            </w:r>
+          </w:p>
+        </w:tc>
+        <w:tc>
+          <w:tcPr>
+            <w:tcW w:w="1417" w:type="dxa"/>
+          </w:tcPr>
+          <w:p>
+            <w:pPr>
+              <w:pStyle w:val="Akapitzlist"/>
+              <w:ind w:left="0"/>
+              <w:rPr>
+                <w:sz w:val="24"/>
+                <w:szCs w:val="24"/>
+              </w:rPr>
+            </w:pPr>
+            <w:r>
+              <w:rPr>
+                <w:sz w:val="24"/>
+                <w:szCs w:val="24"/>
+              </w:rPr>
+              <w:t>1</w:t>
+            </w:r>
+            <w:r>
+              <w:rPr>
+                <w:sz w:val="24"/>
+                <w:szCs w:val="24"/>
+              </w:rPr>
+              <w:t>23.3583</w:t>
+            </w:r>
+          </w:p>
+        </w:tc>
+        <w:tc>
+          <w:tcPr>
+            <w:tcW w:w="1418" w:type="dxa"/>
+          </w:tcPr>
+          <w:p>
+            <w:pPr>
+              <w:pStyle w:val="Akapitzlist"/>
+              <w:ind w:left="0"/>
+              <w:rPr>
+                <w:sz w:val="24"/>
+                <w:szCs w:val="24"/>
+              </w:rPr>
+            </w:pPr>
+            <w:r>
+              <w:rPr>
+                <w:sz w:val="24"/>
+                <w:szCs w:val="24"/>
+              </w:rPr>
+              <w:t>1</w:t>
+            </w:r>
+            <w:r>
+              <w:rPr>
+                <w:sz w:val="24"/>
+                <w:szCs w:val="24"/>
+              </w:rPr>
+              <w:t>23.9044</w:t>
+            </w:r>
+          </w:p>
+        </w:tc>
+        <w:tc>
+          <w:tcPr>
+            <w:tcW w:w="1276" w:type="dxa"/>
+          </w:tcPr>
+          <w:p>
+            <w:pPr>
+              <w:pStyle w:val="Akapitzlist"/>
+              <w:ind w:left="0"/>
+              <w:rPr>
+                <w:sz w:val="24"/>
+                <w:szCs w:val="24"/>
+              </w:rPr>
+            </w:pPr>
+            <w:r>
+              <w:rPr>
+                <w:sz w:val="24"/>
+                <w:szCs w:val="24"/>
+              </w:rPr>
+              <w:t>1</w:t>
+            </w:r>
+            <w:r>
+              <w:rPr>
+                <w:sz w:val="24"/>
+                <w:szCs w:val="24"/>
+              </w:rPr>
+              <w:t>22.5772</w:t>
+            </w:r>
+          </w:p>
+        </w:tc>
+        <w:tc>
+          <w:tcPr>
+            <w:tcW w:w="1417" w:type="dxa"/>
+          </w:tcPr>
+          <w:p>
+            <w:pPr>
+              <w:pStyle w:val="Akapitzlist"/>
+              <w:ind w:left="0"/>
+              <w:rPr>
+                <w:sz w:val="24"/>
+                <w:szCs w:val="24"/>
+              </w:rPr>
+            </w:pPr>
+            <w:r>
+              <w:rPr>
+                <w:sz w:val="24"/>
+                <w:szCs w:val="24"/>
+              </w:rPr>
+              <w:t>122.2799</w:t>
+            </w:r>
+          </w:p>
+        </w:tc>
+      </w:tr>
+    </w:tbl>
+    <w:p>
+      <w:pPr>
+        <w:pStyle w:val="Akapitzlist"/>
+        <w:spacing w:after="0"/>
+        <w:jc w:val="both"/>
+        <w:rPr>
+          <w:sz w:val="28"/>
+          <w:szCs w:val="28"/>
+        </w:rPr>
+      </w:pPr>
+    </w:p>
+    <w:p>
+      <w:pPr>
+        <w:tabs>
+          <w:tab w:val="left" w:pos="3792"/>
+        </w:tabs>
+        <w:jc w:val="both"/>
+        <w:rPr>
+          <w:rFonts w:eastAsiaTheme="minorEastAsia"/>
+          <w:sz w:val="24"/>
+          <w:szCs w:val="24"/>
+          <w:lang w:val="en-US"/>
+        </w:rPr>
+      </w:pPr>
+      <w:r>
+        <w:rPr>
+          <w:rFonts w:eastAsiaTheme="minorEastAsia"/>
+          <w:sz w:val="24"/>
+          <w:szCs w:val="24"/>
+          <w:lang w:val="en-US"/>
+        </w:rPr>
+        <w:t>The comparison between CPU and GPU execution reveals that both configurations achieve similar results in terms of MSE. The difference is negligible, confirming that the model behaves consistently regardless of the computational backend.</w:t>
+      </w:r>
+    </w:p>
+    <w:p>
+      <w:pPr>
+        <w:tabs>
+          <w:tab w:val="left" w:pos="3792"/>
+        </w:tabs>
+        <w:jc w:val="both"/>
+        <w:rPr>
+          <w:rFonts w:eastAsiaTheme="minorEastAsia"/>
+          <w:sz w:val="24"/>
+          <w:szCs w:val="24"/>
+          <w:lang w:val="en-US"/>
+        </w:rPr>
+      </w:pPr>
+      <w:r>
+        <w:rPr>
+          <w:rFonts w:eastAsiaTheme="minorEastAsia"/>
+          <w:sz w:val="24"/>
+          <w:szCs w:val="24"/>
+          <w:lang w:val="en-US"/>
+        </w:rPr>
+        <w:t>Interestingly, the GPU runtime is higher than the CPU runtime, which may seem counterintuitive at first. However, this can be explained by the overhead associated with data transfer between the CPU and GPU, which includes CUDA library setup or VRAM initialization. For small datasets and not complicated models like in this case, the GPU advantage is not fully utilized. Nevertheless, more complex computing problems are where GPU truly outperforms CPU.</w:t>
+      </w:r>
+    </w:p>
+    <w:p>
+      <w:pPr>
+        <w:tabs>
+          <w:tab w:val="left" w:pos="3792"/>
+        </w:tabs>
+        <w:rPr>
+          <w:rFonts w:eastAsiaTheme="minorEastAsia"/>
+          <w:lang w:val="en-US"/>
+        </w:rPr>
+      </w:pPr>
+    </w:p>
+    <w:p>
+      <w:pPr>
+        <w:tabs>
+          <w:tab w:val="left" w:pos="3792"/>
+        </w:tabs>
+        <w:rPr>
+          <w:rFonts w:eastAsiaTheme="minorEastAsia"/>
+          <w:lang w:val="en-US"/>
+        </w:rPr>
+      </w:pPr>
     </w:p>
     <w:p>
       <w:pPr>
@@ -6990,6 +8166,95 @@
     </w:lvl>
   </w:abstractNum>
   <w:abstractNum w:abstractNumId="4" w15:restartNumberingAfterBreak="0">
+    <w:nsid w:val="20E103B0"/>
+    <w:multiLevelType w:val="hybridMultilevel"/>
+    <w:tmpl w:val="0504EBC4"/>
+    <w:lvl w:ilvl="0" w:tplc="0415000F">
+      <w:start w:val="1"/>
+      <w:numFmt w:val="decimal"/>
+      <w:lvlText w:val="%1."/>
+      <w:lvlJc w:val="left"/>
+      <w:pPr>
+        <w:ind w:left="720" w:hanging="360"/>
+      </w:pPr>
+      <w:rPr>
+        <w:rFonts w:hint="default"/>
+      </w:rPr>
+    </w:lvl>
+    <w:lvl w:ilvl="1" w:tplc="04150019" w:tentative="1">
+      <w:start w:val="1"/>
+      <w:numFmt w:val="lowerLetter"/>
+      <w:lvlText w:val="%2."/>
+      <w:lvlJc w:val="left"/>
+      <w:pPr>
+        <w:ind w:left="1440" w:hanging="360"/>
+      </w:pPr>
+    </w:lvl>
+    <w:lvl w:ilvl="2" w:tplc="0415001B" w:tentative="1">
+      <w:start w:val="1"/>
+      <w:numFmt w:val="lowerRoman"/>
+      <w:lvlText w:val="%3."/>
+      <w:lvlJc w:val="right"/>
+      <w:pPr>
+        <w:ind w:left="2160" w:hanging="180"/>
+      </w:pPr>
+    </w:lvl>
+    <w:lvl w:ilvl="3" w:tplc="0415000F" w:tentative="1">
+      <w:start w:val="1"/>
+      <w:numFmt w:val="decimal"/>
+      <w:lvlText w:val="%4."/>
+      <w:lvlJc w:val="left"/>
+      <w:pPr>
+        <w:ind w:left="2880" w:hanging="360"/>
+      </w:pPr>
+    </w:lvl>
+    <w:lvl w:ilvl="4" w:tplc="04150019" w:tentative="1">
+      <w:start w:val="1"/>
+      <w:numFmt w:val="lowerLetter"/>
+      <w:lvlText w:val="%5."/>
+      <w:lvlJc w:val="left"/>
+      <w:pPr>
+        <w:ind w:left="3600" w:hanging="360"/>
+      </w:pPr>
+    </w:lvl>
+    <w:lvl w:ilvl="5" w:tplc="0415001B" w:tentative="1">
+      <w:start w:val="1"/>
+      <w:numFmt w:val="lowerRoman"/>
+      <w:lvlText w:val="%6."/>
+      <w:lvlJc w:val="right"/>
+      <w:pPr>
+        <w:ind w:left="4320" w:hanging="180"/>
+      </w:pPr>
+    </w:lvl>
+    <w:lvl w:ilvl="6" w:tplc="0415000F" w:tentative="1">
+      <w:start w:val="1"/>
+      <w:numFmt w:val="decimal"/>
+      <w:lvlText w:val="%7."/>
+      <w:lvlJc w:val="left"/>
+      <w:pPr>
+        <w:ind w:left="5040" w:hanging="360"/>
+      </w:pPr>
+    </w:lvl>
+    <w:lvl w:ilvl="7" w:tplc="04150019" w:tentative="1">
+      <w:start w:val="1"/>
+      <w:numFmt w:val="lowerLetter"/>
+      <w:lvlText w:val="%8."/>
+      <w:lvlJc w:val="left"/>
+      <w:pPr>
+        <w:ind w:left="5760" w:hanging="360"/>
+      </w:pPr>
+    </w:lvl>
+    <w:lvl w:ilvl="8" w:tplc="0415001B" w:tentative="1">
+      <w:start w:val="1"/>
+      <w:numFmt w:val="lowerRoman"/>
+      <w:lvlText w:val="%9."/>
+      <w:lvlJc w:val="right"/>
+      <w:pPr>
+        <w:ind w:left="6480" w:hanging="180"/>
+      </w:pPr>
+    </w:lvl>
+  </w:abstractNum>
+  <w:abstractNum w:abstractNumId="5" w15:restartNumberingAfterBreak="0">
     <w:nsid w:val="22FD003F"/>
     <w:multiLevelType w:val="hybridMultilevel"/>
     <w:tmpl w:val="EFC05F82"/>
@@ -7099,7 +8364,7 @@
       </w:rPr>
     </w:lvl>
   </w:abstractNum>
-  <w:abstractNum w:abstractNumId="5" w15:restartNumberingAfterBreak="0">
+  <w:abstractNum w:abstractNumId="6" w15:restartNumberingAfterBreak="0">
     <w:nsid w:val="4FEF5151"/>
     <w:multiLevelType w:val="hybridMultilevel"/>
     <w:tmpl w:val="C4964D9E"/>
@@ -7212,7 +8477,7 @@
       </w:rPr>
     </w:lvl>
   </w:abstractNum>
-  <w:abstractNum w:abstractNumId="6" w15:restartNumberingAfterBreak="0">
+  <w:abstractNum w:abstractNumId="7" w15:restartNumberingAfterBreak="0">
     <w:nsid w:val="505D3FD9"/>
     <w:multiLevelType w:val="hybridMultilevel"/>
     <w:tmpl w:val="598256C0"/>
@@ -7325,7 +8590,7 @@
       </w:rPr>
     </w:lvl>
   </w:abstractNum>
-  <w:abstractNum w:abstractNumId="7" w15:restartNumberingAfterBreak="0">
+  <w:abstractNum w:abstractNumId="8" w15:restartNumberingAfterBreak="0">
     <w:nsid w:val="5D000F48"/>
     <w:multiLevelType w:val="hybridMultilevel"/>
     <w:tmpl w:val="2BC0B350"/>
@@ -7414,7 +8679,7 @@
       </w:pPr>
     </w:lvl>
   </w:abstractNum>
-  <w:abstractNum w:abstractNumId="8" w15:restartNumberingAfterBreak="0">
+  <w:abstractNum w:abstractNumId="9" w15:restartNumberingAfterBreak="0">
     <w:nsid w:val="644A3EF2"/>
     <w:multiLevelType w:val="hybridMultilevel"/>
     <w:tmpl w:val="360A92EE"/>
@@ -7528,43 +8793,16 @@
     </w:lvl>
   </w:abstractNum>
   <w:num w:numId="1" w16cid:durableId="903756968">
-    <w:abstractNumId w:val="8"/>
-    <w:lvlOverride w:ilvl="0"/>
-    <w:lvlOverride w:ilvl="1"/>
-    <w:lvlOverride w:ilvl="2"/>
-    <w:lvlOverride w:ilvl="3"/>
-    <w:lvlOverride w:ilvl="4"/>
-    <w:lvlOverride w:ilvl="5"/>
-    <w:lvlOverride w:ilvl="6"/>
-    <w:lvlOverride w:ilvl="7"/>
-    <w:lvlOverride w:ilvl="8"/>
+    <w:abstractNumId w:val="9"/>
   </w:num>
   <w:num w:numId="2" w16cid:durableId="589897027">
-    <w:abstractNumId w:val="5"/>
-    <w:lvlOverride w:ilvl="0"/>
-    <w:lvlOverride w:ilvl="1"/>
-    <w:lvlOverride w:ilvl="2"/>
-    <w:lvlOverride w:ilvl="3"/>
-    <w:lvlOverride w:ilvl="4"/>
-    <w:lvlOverride w:ilvl="5"/>
-    <w:lvlOverride w:ilvl="6"/>
-    <w:lvlOverride w:ilvl="7"/>
-    <w:lvlOverride w:ilvl="8"/>
+    <w:abstractNumId w:val="6"/>
   </w:num>
   <w:num w:numId="3" w16cid:durableId="901596433">
-    <w:abstractNumId w:val="6"/>
-    <w:lvlOverride w:ilvl="0"/>
-    <w:lvlOverride w:ilvl="1"/>
-    <w:lvlOverride w:ilvl="2"/>
-    <w:lvlOverride w:ilvl="3"/>
-    <w:lvlOverride w:ilvl="4"/>
-    <w:lvlOverride w:ilvl="5"/>
-    <w:lvlOverride w:ilvl="6"/>
-    <w:lvlOverride w:ilvl="7"/>
-    <w:lvlOverride w:ilvl="8"/>
+    <w:abstractNumId w:val="7"/>
   </w:num>
   <w:num w:numId="4" w16cid:durableId="1307513593">
-    <w:abstractNumId w:val="4"/>
+    <w:abstractNumId w:val="5"/>
     <w:lvlOverride w:ilvl="0">
       <w:startOverride w:val="1"/>
     </w:lvlOverride>
@@ -7584,31 +8822,16 @@
     <w:abstractNumId w:val="3"/>
   </w:num>
   <w:num w:numId="7" w16cid:durableId="260340521">
-    <w:abstractNumId w:val="7"/>
+    <w:abstractNumId w:val="8"/>
   </w:num>
   <w:num w:numId="8" w16cid:durableId="411199179">
     <w:abstractNumId w:val="0"/>
-    <w:lvlOverride w:ilvl="0"/>
-    <w:lvlOverride w:ilvl="1"/>
-    <w:lvlOverride w:ilvl="2"/>
-    <w:lvlOverride w:ilvl="3"/>
-    <w:lvlOverride w:ilvl="4"/>
-    <w:lvlOverride w:ilvl="5"/>
-    <w:lvlOverride w:ilvl="6"/>
-    <w:lvlOverride w:ilvl="7"/>
-    <w:lvlOverride w:ilvl="8"/>
   </w:num>
   <w:num w:numId="9" w16cid:durableId="739641471">
     <w:abstractNumId w:val="2"/>
-    <w:lvlOverride w:ilvl="0"/>
-    <w:lvlOverride w:ilvl="1"/>
-    <w:lvlOverride w:ilvl="2"/>
-    <w:lvlOverride w:ilvl="3"/>
-    <w:lvlOverride w:ilvl="4"/>
-    <w:lvlOverride w:ilvl="5"/>
-    <w:lvlOverride w:ilvl="6"/>
-    <w:lvlOverride w:ilvl="7"/>
-    <w:lvlOverride w:ilvl="8"/>
+  </w:num>
+  <w:num w:numId="10" w16cid:durableId="144662340">
+    <w:abstractNumId w:val="4"/>
   </w:num>
 </w:numbering>
 </file>
@@ -8217,6 +9440,7 @@
   <w:style w:type="character" w:default="1" w:styleId="Domylnaczcionkaakapitu">
     <w:name w:val="Default Paragraph Font"/>
     <w:uiPriority w:val="1"/>
+    <w:semiHidden/>
     <w:unhideWhenUsed/>
   </w:style>
   <w:style w:type="table" w:default="1" w:styleId="Standardowy">

</xml_diff>